<commit_message>
Präsentation; HandOut zusammengefügt und formatiert
Bitte noch einmal auf Fehler kontrollieren, habe deine letzten
Änderungen in Datenbanken noch nicht drin
</commit_message>
<xml_diff>
--- a/Dokumente/Referat/HandOut.docx
+++ b/Dokumente/Referat/HandOut.docx
@@ -328,21 +328,146 @@
         <w:pStyle w:val="KeinLeerraum"/>
       </w:pPr>
       <w:r>
-        <w:t xml:space="preserve">Die Sicherheit des RSA-Kryptosystems beruht auf der praktischen Annahme, dass die </w:t>
-      </w:r>
-      <w:proofErr w:type="spellStart"/>
-      <w:r>
-        <w:t>Faktorisierung</w:t>
-      </w:r>
-      <w:proofErr w:type="spellEnd"/>
+        <w:t xml:space="preserve">Die Sicherheit des RSA-Kryptosystems beruht auf der praktischen Annahme, dass die Faktorisierung </w:t>
+      </w:r>
+      <w:r>
+        <w:t>immer größerer Primzahlen selbst mit den schnellsten Algorithmen ein</w:t>
+      </w:r>
+      <w:r>
+        <w:t xml:space="preserve">e ungeheuer lange Zeit braucht und damit praktisch nicht durchführbar ist. Wird jedoch ein Algorithmus gefunden, </w:t>
+      </w:r>
+      <w:r>
+        <w:rPr>
+          <w:i/>
+        </w:rPr>
+        <w:t>p</w:t>
+      </w:r>
+      <w:r>
+        <w:t xml:space="preserve"> und </w:t>
+      </w:r>
+      <w:r>
+        <w:rPr>
+          <w:i/>
+        </w:rPr>
+        <w:t>q</w:t>
+      </w:r>
+      <w:r>
+        <w:t xml:space="preserve"> schnell aus </w:t>
+      </w:r>
+      <w:r>
+        <w:rPr>
+          <w:i/>
+        </w:rPr>
+        <w:t>n</w:t>
+      </w:r>
+      <w:r>
+        <w:t xml:space="preserve"> (bez. als RSA-Modul, aus den zufälligen Primzahlen </w:t>
+      </w:r>
+      <w:r>
+        <w:rPr>
+          <w:i/>
+        </w:rPr>
+        <w:t>p</w:t>
+      </w:r>
+      <w:r>
+        <w:t xml:space="preserve"> * </w:t>
+      </w:r>
+      <w:r>
+        <w:rPr>
+          <w:i/>
+        </w:rPr>
+        <w:t>q</w:t>
+      </w:r>
+      <w:r>
+        <w:t>)</w:t>
+      </w:r>
+      <w:r>
+        <w:t xml:space="preserve"> zu folgern, ist der gesamte RSA-Algorithmus geknackt und damit unbrauchbar.</w:t>
+      </w:r>
+    </w:p>
+    <w:p>
+      <w:pPr>
+        <w:pStyle w:val="KeinLeerraum"/>
+      </w:pPr>
+    </w:p>
+    <w:p>
+      <w:pPr>
+        <w:pStyle w:val="Untertitel"/>
+        <w:rPr>
+          <w:rStyle w:val="SchwacherVerweis"/>
+        </w:rPr>
+      </w:pPr>
+      <w:r>
+        <w:rPr>
+          <w:rStyle w:val="SchwacherVerweis"/>
+        </w:rPr>
+        <w:t xml:space="preserve">1. </w:t>
+      </w:r>
+      <w:r>
+        <w:rPr>
+          <w:rStyle w:val="SchwacherVerweis"/>
+        </w:rPr>
+        <w:t>Schlüsselerzeugung</w:t>
+      </w:r>
+    </w:p>
+    <w:p>
+      <w:pPr>
+        <w:pStyle w:val="KeinLeerraum"/>
+      </w:pPr>
+      <w:r>
+        <w:t>Die RSA-Verschlüsselung steht und fällt mit der Umkehrbarkeit der Funktionen.</w:t>
+      </w:r>
+      <w:r>
+        <w:t xml:space="preserve"> Deshalb setzt man </w:t>
+      </w:r>
+      <w:r>
+        <w:t>auf Verfahren der Modul-Arithmetik (Division mit Rest). Darin lassen sich gewisse „Einwegfunktionen“ finden, die nur mit erheblichem Aufwand umgekehrt werden können.</w:t>
+      </w:r>
+    </w:p>
+    <w:p>
+      <w:pPr>
+        <w:pStyle w:val="KeinLeerraum"/>
+      </w:pPr>
+      <w:r>
+        <w:t xml:space="preserve">Es werden zwei zufällig gewählte Primzahlen (bezeichnet als </w:t>
+      </w:r>
+      <w:r>
+        <w:rPr>
+          <w:i/>
+        </w:rPr>
+        <w:t>p</w:t>
+      </w:r>
+      <w:r>
+        <w:t xml:space="preserve"> und </w:t>
+      </w:r>
+      <w:r>
+        <w:rPr>
+          <w:i/>
+        </w:rPr>
+        <w:t>q</w:t>
+      </w:r>
+      <w:r>
+        <w:t xml:space="preserve">) ausgewählt und miteinander multipliziert. Der daraus resultierende Wert </w:t>
+      </w:r>
+      <w:r>
+        <w:rPr>
+          <w:i/>
+        </w:rPr>
+        <w:t>n</w:t>
+      </w:r>
+      <w:r>
+        <w:t xml:space="preserve"> wird als RSA-Modul bezeichnet.</w:t>
+      </w:r>
       <w:r>
         <w:t xml:space="preserve"> </w:t>
       </w:r>
-      <w:r>
-        <w:t>immer größerer Primzahlen selbst mit den schnellsten Algorithmen ein</w:t>
-      </w:r>
-      <w:r>
-        <w:t xml:space="preserve">e ungeheuer lange Zeit braucht und damit praktisch nicht durchführbar ist. Wird jedoch ein Algorithmus gefunden, </w:t>
+    </w:p>
+    <w:p>
+      <w:pPr>
+        <w:pStyle w:val="KeinLeerraum"/>
+      </w:pPr>
+      <w:r>
+        <w:t xml:space="preserve">Es ist wichtig, für </w:t>
       </w:r>
       <w:r>
         <w:rPr>
@@ -360,139 +485,6 @@
         <w:t>q</w:t>
       </w:r>
       <w:r>
-        <w:t xml:space="preserve"> schnell aus </w:t>
-      </w:r>
-      <w:r>
-        <w:rPr>
-          <w:i/>
-        </w:rPr>
-        <w:t>n</w:t>
-      </w:r>
-      <w:r>
-        <w:t xml:space="preserve"> (bez. als RSA-Modul, aus den zufälligen Primzahlen </w:t>
-      </w:r>
-      <w:r>
-        <w:rPr>
-          <w:i/>
-        </w:rPr>
-        <w:t>p</w:t>
-      </w:r>
-      <w:r>
-        <w:t xml:space="preserve"> * </w:t>
-      </w:r>
-      <w:r>
-        <w:rPr>
-          <w:i/>
-        </w:rPr>
-        <w:t>q</w:t>
-      </w:r>
-      <w:r>
-        <w:t>)</w:t>
-      </w:r>
-      <w:r>
-        <w:t xml:space="preserve"> zu folgern, ist der gesamte RSA-Algorithmus geknackt und damit unbrauchbar.</w:t>
-      </w:r>
-    </w:p>
-    <w:p>
-      <w:pPr>
-        <w:pStyle w:val="KeinLeerraum"/>
-      </w:pPr>
-    </w:p>
-    <w:p>
-      <w:pPr>
-        <w:pStyle w:val="Untertitel"/>
-        <w:rPr>
-          <w:rStyle w:val="SchwacherVerweis"/>
-        </w:rPr>
-      </w:pPr>
-      <w:r>
-        <w:rPr>
-          <w:rStyle w:val="SchwacherVerweis"/>
-        </w:rPr>
-        <w:t xml:space="preserve">1. </w:t>
-      </w:r>
-      <w:r>
-        <w:rPr>
-          <w:rStyle w:val="SchwacherVerweis"/>
-        </w:rPr>
-        <w:t>Schlüsselerzeugung</w:t>
-      </w:r>
-    </w:p>
-    <w:p>
-      <w:pPr>
-        <w:pStyle w:val="KeinLeerraum"/>
-      </w:pPr>
-      <w:r>
-        <w:t>Die RSA-Verschlüsselung steht und fällt mit der Umkehrbarkeit der Funktionen.</w:t>
-      </w:r>
-      <w:r>
-        <w:t xml:space="preserve"> Deshalb setzt man </w:t>
-      </w:r>
-      <w:r>
-        <w:t>auf Verfahren der Modul-Arithmetik (Division mit Rest). Darin lassen sich gewisse „Einwegfunktionen“ finden, die nur mit erheblichem Aufwand umgekehrt werden können.</w:t>
-      </w:r>
-    </w:p>
-    <w:p>
-      <w:pPr>
-        <w:pStyle w:val="KeinLeerraum"/>
-      </w:pPr>
-      <w:r>
-        <w:t xml:space="preserve">Es werden zwei zufällig gewählte Primzahlen (bezeichnet als </w:t>
-      </w:r>
-      <w:r>
-        <w:rPr>
-          <w:i/>
-        </w:rPr>
-        <w:t>p</w:t>
-      </w:r>
-      <w:r>
-        <w:t xml:space="preserve"> und </w:t>
-      </w:r>
-      <w:r>
-        <w:rPr>
-          <w:i/>
-        </w:rPr>
-        <w:t>q</w:t>
-      </w:r>
-      <w:r>
-        <w:t xml:space="preserve">) ausgewählt und miteinander multipliziert. Der daraus resultierende Wert </w:t>
-      </w:r>
-      <w:r>
-        <w:rPr>
-          <w:i/>
-        </w:rPr>
-        <w:t>n</w:t>
-      </w:r>
-      <w:r>
-        <w:t xml:space="preserve"> wird als RSA-Modul bezeichnet.</w:t>
-      </w:r>
-      <w:r>
-        <w:t xml:space="preserve"> </w:t>
-      </w:r>
-    </w:p>
-    <w:p>
-      <w:pPr>
-        <w:pStyle w:val="KeinLeerraum"/>
-      </w:pPr>
-      <w:r>
-        <w:t xml:space="preserve">Es ist wichtig, für </w:t>
-      </w:r>
-      <w:r>
-        <w:rPr>
-          <w:i/>
-        </w:rPr>
-        <w:t>p</w:t>
-      </w:r>
-      <w:r>
-        <w:t xml:space="preserve"> und </w:t>
-      </w:r>
-      <w:r>
-        <w:rPr>
-          <w:i/>
-        </w:rPr>
-        <w:t>q</w:t>
-      </w:r>
-      <w:r>
         <w:t xml:space="preserve"> sehr große Zahlen (mit 100 und mehr Dezimalstellen) auszuwählen, um eine Brute Force Attacke unmöglich zu machen.</w:t>
       </w:r>
     </w:p>
@@ -501,32 +493,16 @@
         <w:pStyle w:val="KeinLeerraum"/>
       </w:pPr>
       <w:r>
-        <w:t xml:space="preserve">Nun werden mit unterschiedlichen arithmetischen Funktionen, unter anderem der </w:t>
-      </w:r>
-      <w:proofErr w:type="spellStart"/>
-      <w:r>
-        <w:t>Euler</w:t>
+        <w:t>Nun werden mit unterschiedlichen arithmetischen Funktionen, unter anderem der Euler</w:t>
       </w:r>
       <w:r>
         <w:t>‘</w:t>
       </w:r>
       <w:r>
-        <w:t>sche</w:t>
-      </w:r>
-      <w:proofErr w:type="spellEnd"/>
-      <w:r>
-        <w:t xml:space="preserve"> Satz</w:t>
-      </w:r>
-      <w:r>
-        <w:t xml:space="preserve"> und später der </w:t>
-      </w:r>
-      <w:proofErr w:type="spellStart"/>
-      <w:r>
-        <w:t>Euklid’sche</w:t>
-      </w:r>
-      <w:proofErr w:type="spellEnd"/>
-      <w:r>
-        <w:t xml:space="preserve"> </w:t>
+        <w:t>sche Satz</w:t>
+      </w:r>
+      <w:r>
+        <w:t xml:space="preserve"> und später der Euklid’sche </w:t>
       </w:r>
       <w:r>
         <w:t>Erweiterungsa</w:t>
@@ -540,8 +516,6 @@
       <w:r>
         <w:t>.</w:t>
       </w:r>
-      <w:bookmarkStart w:id="0" w:name="_GoBack"/>
-      <w:bookmarkEnd w:id="0"/>
     </w:p>
     <w:p>
       <w:pPr>
@@ -646,7 +620,10 @@
         <w:t>t</w:t>
       </w:r>
       <w:r>
-        <w:t xml:space="preserve"> potenziert mit dem Codier – Schlüssel</w:t>
+        <w:t xml:space="preserve"> potenziert mit dem Codiers</w:t>
+      </w:r>
+      <w:r>
+        <w:t>chlüssel</w:t>
       </w:r>
       <w:r>
         <w:t xml:space="preserve"> (öffentlichen Schlüssel)</w:t>
@@ -971,13 +948,8 @@
           <w:numId w:val="4"/>
         </w:numPr>
       </w:pPr>
-      <w:proofErr w:type="spellStart"/>
-      <w:r>
-        <w:t>IPsec</w:t>
-      </w:r>
-      <w:proofErr w:type="spellEnd"/>
-      <w:r>
-        <w:t>-Tunnel (sicherer VPN-Datentunnel) wird geöffnet</w:t>
+      <w:r>
+        <w:t>IPsec-Tunnel (sicherer VPN-Datentunnel) wird geöffnet</w:t>
       </w:r>
     </w:p>
     <w:p>
@@ -1014,14 +986,12 @@
         </w:rPr>
         <w:t xml:space="preserve">3. </w:t>
       </w:r>
-      <w:proofErr w:type="spellStart"/>
       <w:r>
         <w:rPr>
           <w:rStyle w:val="SchwacherVerweis"/>
         </w:rPr>
         <w:t>Netztopologien</w:t>
       </w:r>
-      <w:proofErr w:type="spellEnd"/>
     </w:p>
     <w:p>
       <w:pPr>
@@ -1129,15 +1099,7 @@
         <w:pStyle w:val="KeinLeerraum"/>
       </w:pPr>
       <w:r>
-        <w:t xml:space="preserve">Die Einrichtung von Routing über P2P lässt sich relativ unkompliziert durchführen und stellt eine effektive Form der VPN Datenübertragung dar. Allerdings unterstützt diese Methode keine Broadcasts zwischen den Netzen, wodurch sich einige Dienste nicht ohne </w:t>
-      </w:r>
-      <w:proofErr w:type="gramStart"/>
-      <w:r>
-        <w:t>Weiteres</w:t>
-      </w:r>
-      <w:proofErr w:type="gramEnd"/>
-      <w:r>
-        <w:t xml:space="preserve"> nutzen lassen.</w:t>
+        <w:t>Die Einrichtung von Routing über P2P lässt sich relativ unkompliziert durchführen und stellt eine effektive Form der VPN Datenübertragung dar. Allerdings unterstützt diese Methode keine Broadcasts zwischen den Netzen, wodurch sich einige Dienste nicht ohne Weiteres nutzen lassen.</w:t>
       </w:r>
     </w:p>
     <w:p>
@@ -1160,45 +1122,21 @@
       <w:r>
         <w:t xml:space="preserve">Das Betriebssystem stellt Funktionen zur Verbindung der realen Netzwerkkarte mit der virtuellen TAP-Schnittstelle zur Verfügung (Windows: </w:t>
       </w:r>
-      <w:proofErr w:type="spellStart"/>
       <w:r>
         <w:rPr>
           <w:i/>
         </w:rPr>
-        <w:t>bridge</w:t>
-      </w:r>
-      <w:proofErr w:type="spellEnd"/>
+        <w:t>bridge connections</w:t>
+      </w:r>
+      <w:r>
+        <w:t xml:space="preserve">; Linux: </w:t>
+      </w:r>
       <w:r>
         <w:rPr>
           <w:i/>
         </w:rPr>
-        <w:t xml:space="preserve"> </w:t>
-      </w:r>
-      <w:proofErr w:type="spellStart"/>
-      <w:r>
-        <w:rPr>
-          <w:i/>
-        </w:rPr>
-        <w:t>connections</w:t>
-      </w:r>
-      <w:proofErr w:type="spellEnd"/>
-      <w:r>
-        <w:t xml:space="preserve">; Linux: </w:t>
-      </w:r>
-      <w:r>
-        <w:rPr>
-          <w:i/>
-        </w:rPr>
-        <w:t>bridge-</w:t>
-      </w:r>
-      <w:proofErr w:type="spellStart"/>
-      <w:r>
-        <w:rPr>
-          <w:i/>
-        </w:rPr>
-        <w:t>utils</w:t>
-      </w:r>
-      <w:proofErr w:type="spellEnd"/>
+        <w:t>bridge-utils</w:t>
+      </w:r>
       <w:r>
         <w:t>). Diese Bridge fungiert als Switch auf OSI-Schicht 2 und übergibt die Netzwerkpakete mit Zielrechner sowie Broadcasts an die TAP-Schnittstelle, welcher sie an den VPN-Counterpart weiterleitet. Dies ermöglicht den Clients, sich so zu verhalten, als wären sie im selben Netzwerk.</w:t>
       </w:r>
@@ -1313,25 +1251,7 @@
           <w:smallCaps w:val="0"/>
           <w:color w:val="auto"/>
         </w:rPr>
-        <w:t xml:space="preserve">Statischer Schlüssel, dient zum </w:t>
-      </w:r>
-      <w:proofErr w:type="spellStart"/>
-      <w:r>
-        <w:rPr>
-          <w:rStyle w:val="SchwacherVerweis"/>
-          <w:smallCaps w:val="0"/>
-          <w:color w:val="auto"/>
-        </w:rPr>
-        <w:t>ver</w:t>
-      </w:r>
-      <w:proofErr w:type="spellEnd"/>
-      <w:r>
-        <w:rPr>
-          <w:rStyle w:val="SchwacherVerweis"/>
-          <w:smallCaps w:val="0"/>
-          <w:color w:val="auto"/>
-        </w:rPr>
-        <w:t>- und entschlüsseln</w:t>
+        <w:t>Statischer Schlüssel, dient zum ver- und entschlüsseln</w:t>
       </w:r>
     </w:p>
     <w:p>
@@ -1496,9 +1416,2013 @@
         <w:pStyle w:val="KeinLeerraum"/>
       </w:pPr>
     </w:p>
+    <w:p>
+      <w:pPr>
+        <w:pStyle w:val="KeinLeerraum"/>
+      </w:pPr>
+    </w:p>
+    <w:p>
+      <w:pPr>
+        <w:pStyle w:val="KeinLeerraum"/>
+      </w:pPr>
+    </w:p>
+    <w:p>
+      <w:pPr>
+        <w:pStyle w:val="Titel"/>
+        <w:rPr>
+          <w:rFonts w:eastAsiaTheme="minorEastAsia"/>
+          <w:sz w:val="44"/>
+        </w:rPr>
+      </w:pPr>
+      <w:r>
+        <w:rPr>
+          <w:rFonts w:eastAsiaTheme="minorEastAsia"/>
+          <w:sz w:val="44"/>
+        </w:rPr>
+        <w:lastRenderedPageBreak/>
+        <w:t>Datenbanken</w:t>
+      </w:r>
+    </w:p>
+    <w:p>
+      <w:pPr>
+        <w:rPr>
+          <w:rStyle w:val="SchwacherVerweis"/>
+        </w:rPr>
+      </w:pPr>
+      <w:r>
+        <w:rPr>
+          <w:rStyle w:val="SchwacherVerweis"/>
+        </w:rPr>
+        <w:t>0. Einleitung</w:t>
+      </w:r>
+    </w:p>
+    <w:p>
+      <w:pPr>
+        <w:rPr>
+          <w:rFonts w:eastAsiaTheme="minorEastAsia"/>
+          <w:smallCaps/>
+          <w:color w:val="5A5A5A" w:themeColor="text1" w:themeTint="A5"/>
+          <w:lang w:eastAsia="de-AT"/>
+        </w:rPr>
+      </w:pPr>
+      <w:r>
+        <w:rPr>
+          <w:rFonts w:eastAsiaTheme="minorEastAsia"/>
+          <w:lang w:eastAsia="de-AT"/>
+        </w:rPr>
+        <w:t>Eine Datenbank, auch Datenbanksystem (DBS) genannt, ist ein System zur elektronischen Datenverwaltung. Die wesentliche Aufgabe eines DBS ist es, große Datenmengen effizient, widerspruchsfrei und dauerhaft zu speichern und benötigt Teilmengen in unterschiedlichen, bedarfsgerechten Darstellungsformaten für B</w:t>
+      </w:r>
+      <w:r>
+        <w:t>enutzer und Anwendungsprogramme</w:t>
+      </w:r>
+      <w:r>
+        <w:rPr>
+          <w:rFonts w:eastAsiaTheme="minorEastAsia"/>
+          <w:lang w:eastAsia="de-AT"/>
+        </w:rPr>
+        <w:t xml:space="preserve">.  </w:t>
+      </w:r>
+    </w:p>
+    <w:p>
+      <w:pPr>
+        <w:pStyle w:val="KeinLeerraum"/>
+      </w:pPr>
+    </w:p>
+    <w:p>
+      <w:pPr>
+        <w:pStyle w:val="KeinLeerraum"/>
+        <w:rPr>
+          <w:rStyle w:val="SchwacherVerweis"/>
+        </w:rPr>
+      </w:pPr>
+      <w:r>
+        <w:rPr>
+          <w:rStyle w:val="SchwacherVerweis"/>
+        </w:rPr>
+        <w:t xml:space="preserve">1. </w:t>
+      </w:r>
+      <w:r>
+        <w:rPr>
+          <w:rStyle w:val="SchwacherVerweis"/>
+        </w:rPr>
+        <w:t>Komponenten eines Datenbanksystems</w:t>
+      </w:r>
+    </w:p>
+    <w:p>
+      <w:pPr>
+        <w:pStyle w:val="KeinLeerraum"/>
+        <w:rPr>
+          <w:smallCaps/>
+          <w:color w:val="5A5A5A" w:themeColor="text1" w:themeTint="A5"/>
+        </w:rPr>
+      </w:pPr>
+      <w:r>
+        <w:t xml:space="preserve">Das Datenbanksystem ist das ausgeführte Datenbankmanagementsystem zusammen mit den zu verwaltenden Daten der Datenbank. Ein Datenbanksystem gewährleistet die dauerhafte Speicherung sowie die Konsistenz der Nutzdaten. Es bietet für die benutzenden Datenbankanwendungen mit dem Datenbankmanagementsystem Schnittstellen zu Abfrage, Auswertung, Veränderung und Verwaltung dieser Daten. </w:t>
+      </w:r>
+    </w:p>
+    <w:p>
+      <w:pPr>
+        <w:pStyle w:val="KeinLeerraum"/>
+        <w:jc w:val="center"/>
+      </w:pPr>
+      <w:r>
+        <w:drawing>
+          <wp:inline distT="0" distB="0" distL="0" distR="0" wp14:anchorId="5E7EABF7" wp14:editId="3C97FA19">
+            <wp:extent cx="1876425" cy="1641337"/>
+            <wp:effectExtent l="0" t="0" r="0" b="0"/>
+            <wp:docPr id="1" name="Grafik 1" descr="http://upload.wikimedia.org/wikipedia/de/thumb/f/f3/Datenbanksystem.svg/878px-Datenbanksystem.svg.png"/>
+            <wp:cNvGraphicFramePr>
+              <a:graphicFrameLocks xmlns:a="http://schemas.openxmlformats.org/drawingml/2006/main" noChangeAspect="1"/>
+            </wp:cNvGraphicFramePr>
+            <a:graphic xmlns:a="http://schemas.openxmlformats.org/drawingml/2006/main">
+              <a:graphicData uri="http://schemas.openxmlformats.org/drawingml/2006/picture">
+                <pic:pic xmlns:pic="http://schemas.openxmlformats.org/drawingml/2006/picture">
+                  <pic:nvPicPr>
+                    <pic:cNvPr id="0" name="Picture 3" descr="http://upload.wikimedia.org/wikipedia/de/thumb/f/f3/Datenbanksystem.svg/878px-Datenbanksystem.svg.png"/>
+                    <pic:cNvPicPr>
+                      <a:picLocks noChangeAspect="1" noChangeArrowheads="1"/>
+                    </pic:cNvPicPr>
+                  </pic:nvPicPr>
+                  <pic:blipFill>
+                    <a:blip r:embed="rId8" cstate="print">
+                      <a:extLst>
+                        <a:ext uri="{28A0092B-C50C-407E-A947-70E740481C1C}">
+                          <a14:useLocalDpi xmlns:a14="http://schemas.microsoft.com/office/drawing/2010/main" val="0"/>
+                        </a:ext>
+                      </a:extLst>
+                    </a:blip>
+                    <a:srcRect/>
+                    <a:stretch>
+                      <a:fillRect/>
+                    </a:stretch>
+                  </pic:blipFill>
+                  <pic:spPr bwMode="auto">
+                    <a:xfrm>
+                      <a:off x="0" y="0"/>
+                      <a:ext cx="1894752" cy="1657368"/>
+                    </a:xfrm>
+                    <a:prstGeom prst="rect">
+                      <a:avLst/>
+                    </a:prstGeom>
+                    <a:noFill/>
+                    <a:ln>
+                      <a:noFill/>
+                    </a:ln>
+                  </pic:spPr>
+                </pic:pic>
+              </a:graphicData>
+            </a:graphic>
+          </wp:inline>
+        </w:drawing>
+      </w:r>
+    </w:p>
+    <w:p>
+      <w:pPr>
+        <w:pStyle w:val="KeinLeerraum"/>
+      </w:pPr>
+    </w:p>
+    <w:p>
+      <w:pPr>
+        <w:pStyle w:val="KeinLeerraum"/>
+        <w:rPr>
+          <w:rStyle w:val="SchwacherVerweis"/>
+        </w:rPr>
+      </w:pPr>
+      <w:r>
+        <w:rPr>
+          <w:rStyle w:val="SchwacherVerweis"/>
+        </w:rPr>
+        <w:t xml:space="preserve">2. </w:t>
+      </w:r>
+      <w:r>
+        <w:rPr>
+          <w:rStyle w:val="SchwacherVerweis"/>
+        </w:rPr>
+        <w:t>Datenbankmanagementsystem - Anforderungen</w:t>
+      </w:r>
+    </w:p>
+    <w:p>
+      <w:pPr>
+        <w:pStyle w:val="KeinLeerraum"/>
+        <w:numPr>
+          <w:ilvl w:val="0"/>
+          <w:numId w:val="10"/>
+        </w:numPr>
+        <w:ind w:left="426" w:hanging="426"/>
+        <w:jc w:val="left"/>
+      </w:pPr>
+      <w:r>
+        <w:rPr>
+          <w:b/>
+        </w:rPr>
+        <w:t>Persistenz</w:t>
+      </w:r>
+      <w:r>
+        <w:br/>
+        <w:t xml:space="preserve">Daten sollen dauerhaft gespeichert werden und zu einem späteren Zeitpunkt wieder aufrufbar sein. </w:t>
+      </w:r>
+    </w:p>
+    <w:p>
+      <w:pPr>
+        <w:pStyle w:val="KeinLeerraum"/>
+        <w:numPr>
+          <w:ilvl w:val="0"/>
+          <w:numId w:val="10"/>
+        </w:numPr>
+        <w:ind w:left="426" w:hanging="426"/>
+        <w:jc w:val="left"/>
+      </w:pPr>
+      <w:r>
+        <w:rPr>
+          <w:b/>
+        </w:rPr>
+        <w:t>Anlegen von Datenschemata</w:t>
+      </w:r>
+      <w:r>
+        <w:t xml:space="preserve"> </w:t>
+      </w:r>
+      <w:r>
+        <w:br/>
+        <w:t xml:space="preserve">Daten haben je nach Kontext unterschiedliche Bedeutungen. Ein Schema (z.B.: eine Tabelle) stellt den Zusammenhang zwischen Daten und Kontext her. </w:t>
+      </w:r>
+    </w:p>
+    <w:p>
+      <w:pPr>
+        <w:pStyle w:val="KeinLeerraum"/>
+        <w:numPr>
+          <w:ilvl w:val="0"/>
+          <w:numId w:val="10"/>
+        </w:numPr>
+        <w:ind w:left="426" w:hanging="426"/>
+        <w:jc w:val="left"/>
+      </w:pPr>
+      <w:r>
+        <w:rPr>
+          <w:b/>
+        </w:rPr>
+        <w:t>Einfügen, Ändern und Löschen von Daten</w:t>
+      </w:r>
+      <w:r>
+        <w:t xml:space="preserve"> </w:t>
+      </w:r>
+      <w:r>
+        <w:br/>
+        <w:t>Möglichkeit Daten in das Datenschema einzutragen, zu ändern oder auch wieder zu löschen.</w:t>
+      </w:r>
+    </w:p>
+    <w:p>
+      <w:pPr>
+        <w:pStyle w:val="KeinLeerraum"/>
+        <w:numPr>
+          <w:ilvl w:val="0"/>
+          <w:numId w:val="10"/>
+        </w:numPr>
+        <w:ind w:left="426" w:hanging="426"/>
+        <w:jc w:val="left"/>
+      </w:pPr>
+      <w:r>
+        <w:rPr>
+          <w:b/>
+        </w:rPr>
+        <w:t>Lesen von Daten</w:t>
+      </w:r>
+      <w:r>
+        <w:t xml:space="preserve"> </w:t>
+      </w:r>
+      <w:r>
+        <w:br/>
+        <w:t xml:space="preserve">Es muss möglich sein Daten aus der Datenbank wieder aufzufinden. </w:t>
+      </w:r>
+    </w:p>
+    <w:p>
+      <w:pPr>
+        <w:pStyle w:val="KeinLeerraum"/>
+        <w:numPr>
+          <w:ilvl w:val="0"/>
+          <w:numId w:val="10"/>
+        </w:numPr>
+        <w:ind w:left="426" w:hanging="426"/>
+        <w:jc w:val="left"/>
+      </w:pPr>
+      <w:r>
+        <w:rPr>
+          <w:b/>
+        </w:rPr>
+        <w:t>Integrität und redundanzfreie Datenhaltung</w:t>
+      </w:r>
+      <w:r>
+        <w:br/>
+        <w:t xml:space="preserve">Die Möglichkeit, dass ein Datum, welches an mehreren Stellen benutzt wird, nur an einer Stelle hinterlegt ist, aber es trotzdem nur einmal geändert werden muss, damit es an allen Stellen geändert wird. </w:t>
+      </w:r>
+    </w:p>
+    <w:p>
+      <w:pPr>
+        <w:pStyle w:val="KeinLeerraum"/>
+        <w:numPr>
+          <w:ilvl w:val="0"/>
+          <w:numId w:val="10"/>
+        </w:numPr>
+        <w:ind w:left="426" w:hanging="426"/>
+        <w:jc w:val="left"/>
+      </w:pPr>
+      <w:r>
+        <w:rPr>
+          <w:b/>
+        </w:rPr>
+        <w:t>Koordination der parallelen Nutzung</w:t>
+      </w:r>
+      <w:r>
+        <w:br/>
+        <w:t xml:space="preserve">Sicherstellung das Integrität der Datenbank bei parallelen Zugriffen nicht verloren geht. Jeder Nutzer muss den Eindruck haben, dass ihm die Datenbank alleine gehört. </w:t>
+      </w:r>
+    </w:p>
+    <w:p>
+      <w:pPr>
+        <w:pStyle w:val="KeinLeerraum"/>
+        <w:numPr>
+          <w:ilvl w:val="0"/>
+          <w:numId w:val="10"/>
+        </w:numPr>
+        <w:ind w:left="426" w:hanging="426"/>
+        <w:jc w:val="left"/>
+      </w:pPr>
+      <w:r>
+        <w:rPr>
+          <w:b/>
+        </w:rPr>
+        <w:t xml:space="preserve">Rechteverwaltung </w:t>
+      </w:r>
+      <w:r>
+        <w:br/>
+        <w:t xml:space="preserve">Unterschiedliche Benutzer der Datenbank sollen unterschiedliche Berechtigungen haben. </w:t>
+      </w:r>
+    </w:p>
+    <w:p>
+      <w:pPr>
+        <w:pStyle w:val="KeinLeerraum"/>
+        <w:numPr>
+          <w:ilvl w:val="0"/>
+          <w:numId w:val="10"/>
+        </w:numPr>
+        <w:ind w:left="426" w:hanging="426"/>
+        <w:jc w:val="left"/>
+      </w:pPr>
+      <w:r>
+        <w:rPr>
+          <w:b/>
+        </w:rPr>
+        <w:t>Datensicherung</w:t>
+      </w:r>
+      <w:r>
+        <w:t xml:space="preserve"> </w:t>
+      </w:r>
+      <w:r>
+        <w:br/>
+        <w:t xml:space="preserve">Das DBMS ermöglicht eine Datensicherung des aktuellen Datenbestandes herzustellen und diesen auch wieder in das System zurückzuspielen. </w:t>
+      </w:r>
+    </w:p>
+    <w:p>
+      <w:pPr>
+        <w:pStyle w:val="KeinLeerraum"/>
+        <w:numPr>
+          <w:ilvl w:val="0"/>
+          <w:numId w:val="10"/>
+        </w:numPr>
+        <w:ind w:left="426" w:hanging="426"/>
+        <w:jc w:val="left"/>
+      </w:pPr>
+      <w:r>
+        <w:rPr>
+          <w:b/>
+        </w:rPr>
+        <w:t>Katalog</w:t>
+      </w:r>
+      <w:r>
+        <w:br/>
+        <w:t xml:space="preserve">Möglichkeit die Struktur des gesamten Systems bestimmten Benutzern zugänglich zu machen. (Datenschema, Nutzerrechte, usw.) </w:t>
+      </w:r>
+    </w:p>
+    <w:p>
+      <w:pPr>
+        <w:pStyle w:val="KeinLeerraum"/>
+        <w:ind w:left="426" w:hanging="426"/>
+        <w:jc w:val="left"/>
+      </w:pPr>
+    </w:p>
+    <w:p>
+      <w:pPr>
+        <w:pStyle w:val="Untertitel"/>
+      </w:pPr>
+      <w:r>
+        <w:lastRenderedPageBreak/>
+        <w:t xml:space="preserve">Das Datenbankmanagementsystem besteht aus 3 Schichten: </w:t>
+      </w:r>
+    </w:p>
+    <w:p>
+      <w:pPr>
+        <w:pStyle w:val="KeinLeerraum"/>
+        <w:numPr>
+          <w:ilvl w:val="0"/>
+          <w:numId w:val="11"/>
+        </w:numPr>
+        <w:ind w:left="426" w:hanging="426"/>
+        <w:jc w:val="left"/>
+      </w:pPr>
+      <w:r>
+        <w:rPr>
+          <w:b/>
+        </w:rPr>
+        <w:t>Externe Schicht</w:t>
+      </w:r>
+      <w:r>
+        <w:t xml:space="preserve"> </w:t>
+      </w:r>
+      <w:r>
+        <w:br/>
+        <w:t xml:space="preserve">Jede Benutzergruppe sieht den Ausschnitt der Datenbank, der für sie von Bedeutung ist. Die Daten werden so dargestellt, wie es für die Benutzer wünschenswert oder leicht anschaulich ist. </w:t>
+      </w:r>
+    </w:p>
+    <w:p>
+      <w:pPr>
+        <w:pStyle w:val="KeinLeerraum"/>
+        <w:numPr>
+          <w:ilvl w:val="0"/>
+          <w:numId w:val="11"/>
+        </w:numPr>
+        <w:ind w:left="426" w:hanging="426"/>
+        <w:jc w:val="left"/>
+      </w:pPr>
+      <w:r>
+        <w:rPr>
+          <w:b/>
+        </w:rPr>
+        <w:t>Logische Schicht</w:t>
+      </w:r>
+      <w:r>
+        <w:t xml:space="preserve"> </w:t>
+      </w:r>
+      <w:r>
+        <w:br/>
+        <w:t xml:space="preserve">In der Datenbank sind alle wichtigen Daten zusammengefasst. Um die Datenbank zu erstellen zu können, ist eine Gesamtschau der Daten notwendig. Alle Daten müssen zunächst auf logischer Ebene in Form von Informationseinheiten und deren Beziehungen untereinander beschrieben werden, aber unabhängig von EDV-Gesichtspunkten. Diese Beschreibung der Gesamtheit der Unternehmensdaten nennen wir logische Gesamtschicht. </w:t>
+      </w:r>
+    </w:p>
+    <w:p>
+      <w:pPr>
+        <w:pStyle w:val="KeinLeerraum"/>
+        <w:numPr>
+          <w:ilvl w:val="0"/>
+          <w:numId w:val="11"/>
+        </w:numPr>
+        <w:ind w:left="426" w:hanging="426"/>
+        <w:jc w:val="left"/>
+      </w:pPr>
+      <w:r>
+        <w:rPr>
+          <w:b/>
+        </w:rPr>
+        <w:t>Physische Schicht</w:t>
+      </w:r>
+      <w:r>
+        <w:t xml:space="preserve"> </w:t>
+      </w:r>
+      <w:r>
+        <w:br/>
+        <w:t>Die Daten müssen auf den Speicher so organisiert werden, dass die Zugriffsanforderungen der verschiedenen Benutzer möglichst effizient erfüllt werden können.</w:t>
+      </w:r>
+      <w:r>
+        <w:br/>
+      </w:r>
+    </w:p>
+    <w:p>
+      <w:pPr>
+        <w:pStyle w:val="KeinLeerraum"/>
+        <w:rPr>
+          <w:rStyle w:val="SchwacherVerweis"/>
+        </w:rPr>
+      </w:pPr>
+      <w:r>
+        <w:rPr>
+          <w:rStyle w:val="SchwacherVerweis"/>
+        </w:rPr>
+        <w:t xml:space="preserve">3. </w:t>
+      </w:r>
+      <w:r>
+        <w:rPr>
+          <w:rStyle w:val="SchwacherVerweis"/>
+        </w:rPr>
+        <w:t xml:space="preserve">Beziehungen </w:t>
+      </w:r>
+    </w:p>
+    <w:p>
+      <w:pPr>
+        <w:pStyle w:val="KeinLeerraum"/>
+        <w:jc w:val="left"/>
+      </w:pPr>
+      <w:r>
+        <w:t xml:space="preserve">Beziehungen geben an wie einzelne Entitäten zueinander „abhängig“ sind (zueinander in Beziehung stehen) </w:t>
+      </w:r>
+    </w:p>
+    <w:p>
+      <w:pPr>
+        <w:pStyle w:val="KeinLeerraum"/>
+        <w:numPr>
+          <w:ilvl w:val="0"/>
+          <w:numId w:val="12"/>
+        </w:numPr>
+        <w:jc w:val="left"/>
+      </w:pPr>
+      <w:r>
+        <w:t>1:1 Beziehung</w:t>
+      </w:r>
+      <w:r>
+        <w:br/>
+      </w:r>
+      <w:r>
+        <w:drawing>
+          <wp:inline distT="0" distB="0" distL="0" distR="0" wp14:anchorId="2D6262FB" wp14:editId="327BFF1E">
+            <wp:extent cx="3192498" cy="2686050"/>
+            <wp:effectExtent l="0" t="0" r="8255" b="0"/>
+            <wp:docPr id="2" name="Grafik 2"/>
+            <wp:cNvGraphicFramePr>
+              <a:graphicFrameLocks xmlns:a="http://schemas.openxmlformats.org/drawingml/2006/main" noChangeAspect="1"/>
+            </wp:cNvGraphicFramePr>
+            <a:graphic xmlns:a="http://schemas.openxmlformats.org/drawingml/2006/main">
+              <a:graphicData uri="http://schemas.openxmlformats.org/drawingml/2006/picture">
+                <pic:pic xmlns:pic="http://schemas.openxmlformats.org/drawingml/2006/picture">
+                  <pic:nvPicPr>
+                    <pic:cNvPr id="0" name="Picture 5"/>
+                    <pic:cNvPicPr>
+                      <a:picLocks noChangeAspect="1" noChangeArrowheads="1"/>
+                    </pic:cNvPicPr>
+                  </pic:nvPicPr>
+                  <pic:blipFill>
+                    <a:blip r:embed="rId9" cstate="print">
+                      <a:extLst>
+                        <a:ext uri="{28A0092B-C50C-407E-A947-70E740481C1C}">
+                          <a14:useLocalDpi xmlns:a14="http://schemas.microsoft.com/office/drawing/2010/main" val="0"/>
+                        </a:ext>
+                      </a:extLst>
+                    </a:blip>
+                    <a:srcRect/>
+                    <a:stretch>
+                      <a:fillRect/>
+                    </a:stretch>
+                  </pic:blipFill>
+                  <pic:spPr bwMode="auto">
+                    <a:xfrm>
+                      <a:off x="0" y="0"/>
+                      <a:ext cx="3202166" cy="2694184"/>
+                    </a:xfrm>
+                    <a:prstGeom prst="rect">
+                      <a:avLst/>
+                    </a:prstGeom>
+                    <a:noFill/>
+                    <a:ln>
+                      <a:noFill/>
+                    </a:ln>
+                  </pic:spPr>
+                </pic:pic>
+              </a:graphicData>
+            </a:graphic>
+          </wp:inline>
+        </w:drawing>
+      </w:r>
+    </w:p>
+    <w:p>
+      <w:pPr>
+        <w:pStyle w:val="KeinLeerraum"/>
+        <w:jc w:val="left"/>
+      </w:pPr>
+    </w:p>
+    <w:p>
+      <w:pPr>
+        <w:pStyle w:val="KeinLeerraum"/>
+        <w:numPr>
+          <w:ilvl w:val="0"/>
+          <w:numId w:val="12"/>
+        </w:numPr>
+        <w:jc w:val="left"/>
+      </w:pPr>
+      <w:r>
+        <w:drawing>
+          <wp:anchor distT="0" distB="0" distL="114300" distR="114300" simplePos="0" relativeHeight="251660288" behindDoc="1" locked="0" layoutInCell="1" allowOverlap="1" wp14:anchorId="19BF2213" wp14:editId="548B01E0">
+            <wp:simplePos x="0" y="0"/>
+            <wp:positionH relativeFrom="column">
+              <wp:posOffset>786130</wp:posOffset>
+            </wp:positionH>
+            <wp:positionV relativeFrom="paragraph">
+              <wp:posOffset>181610</wp:posOffset>
+            </wp:positionV>
+            <wp:extent cx="3769360" cy="1600200"/>
+            <wp:effectExtent l="0" t="0" r="2540" b="0"/>
+            <wp:wrapTight wrapText="bothSides">
+              <wp:wrapPolygon edited="0">
+                <wp:start x="0" y="0"/>
+                <wp:lineTo x="0" y="21343"/>
+                <wp:lineTo x="21505" y="21343"/>
+                <wp:lineTo x="21505" y="0"/>
+                <wp:lineTo x="0" y="0"/>
+              </wp:wrapPolygon>
+            </wp:wrapTight>
+            <wp:docPr id="3" name="Grafik 3"/>
+            <wp:cNvGraphicFramePr>
+              <a:graphicFrameLocks xmlns:a="http://schemas.openxmlformats.org/drawingml/2006/main" noChangeAspect="1"/>
+            </wp:cNvGraphicFramePr>
+            <a:graphic xmlns:a="http://schemas.openxmlformats.org/drawingml/2006/main">
+              <a:graphicData uri="http://schemas.openxmlformats.org/drawingml/2006/picture">
+                <pic:pic xmlns:pic="http://schemas.openxmlformats.org/drawingml/2006/picture">
+                  <pic:nvPicPr>
+                    <pic:cNvPr id="0" name="Picture 7"/>
+                    <pic:cNvPicPr>
+                      <a:picLocks noChangeAspect="1" noChangeArrowheads="1"/>
+                    </pic:cNvPicPr>
+                  </pic:nvPicPr>
+                  <pic:blipFill>
+                    <a:blip r:embed="rId10" cstate="print">
+                      <a:extLst>
+                        <a:ext uri="{28A0092B-C50C-407E-A947-70E740481C1C}">
+                          <a14:useLocalDpi xmlns:a14="http://schemas.microsoft.com/office/drawing/2010/main" val="0"/>
+                        </a:ext>
+                      </a:extLst>
+                    </a:blip>
+                    <a:srcRect/>
+                    <a:stretch>
+                      <a:fillRect/>
+                    </a:stretch>
+                  </pic:blipFill>
+                  <pic:spPr bwMode="auto">
+                    <a:xfrm>
+                      <a:off x="0" y="0"/>
+                      <a:ext cx="3769360" cy="1600200"/>
+                    </a:xfrm>
+                    <a:prstGeom prst="rect">
+                      <a:avLst/>
+                    </a:prstGeom>
+                    <a:noFill/>
+                    <a:ln>
+                      <a:noFill/>
+                    </a:ln>
+                  </pic:spPr>
+                </pic:pic>
+              </a:graphicData>
+            </a:graphic>
+          </wp:anchor>
+        </w:drawing>
+      </w:r>
+      <w:r>
+        <w:t>1:N Beziehung</w:t>
+      </w:r>
+      <w:r>
+        <w:br/>
+      </w:r>
+    </w:p>
+    <w:p>
+      <w:pPr>
+        <w:pStyle w:val="KeinLeerraum"/>
+        <w:jc w:val="left"/>
+      </w:pPr>
+    </w:p>
+    <w:p>
+      <w:pPr>
+        <w:pStyle w:val="KeinLeerraum"/>
+        <w:jc w:val="left"/>
+      </w:pPr>
+    </w:p>
+    <w:p>
+      <w:pPr>
+        <w:pStyle w:val="KeinLeerraum"/>
+        <w:jc w:val="left"/>
+      </w:pPr>
+    </w:p>
+    <w:p>
+      <w:pPr>
+        <w:pStyle w:val="KeinLeerraum"/>
+        <w:jc w:val="left"/>
+      </w:pPr>
+    </w:p>
+    <w:p>
+      <w:pPr>
+        <w:pStyle w:val="KeinLeerraum"/>
+        <w:jc w:val="left"/>
+      </w:pPr>
+    </w:p>
+    <w:p>
+      <w:pPr>
+        <w:rPr>
+          <w:rFonts w:eastAsiaTheme="minorEastAsia"/>
+          <w:lang w:eastAsia="de-AT"/>
+        </w:rPr>
+      </w:pPr>
+      <w:r>
+        <w:rPr>
+          <w:rFonts w:eastAsiaTheme="minorEastAsia"/>
+          <w:lang w:eastAsia="de-AT"/>
+        </w:rPr>
+        <w:drawing>
+          <wp:anchor distT="0" distB="0" distL="114300" distR="114300" simplePos="0" relativeHeight="251659264" behindDoc="1" locked="0" layoutInCell="1" allowOverlap="1" wp14:anchorId="541E1754" wp14:editId="2171E488">
+            <wp:simplePos x="0" y="0"/>
+            <wp:positionH relativeFrom="column">
+              <wp:posOffset>786130</wp:posOffset>
+            </wp:positionH>
+            <wp:positionV relativeFrom="paragraph">
+              <wp:posOffset>287020</wp:posOffset>
+            </wp:positionV>
+            <wp:extent cx="3881120" cy="1647825"/>
+            <wp:effectExtent l="0" t="0" r="5080" b="9525"/>
+            <wp:wrapTight wrapText="bothSides">
+              <wp:wrapPolygon edited="0">
+                <wp:start x="0" y="0"/>
+                <wp:lineTo x="0" y="21475"/>
+                <wp:lineTo x="21522" y="21475"/>
+                <wp:lineTo x="21522" y="0"/>
+                <wp:lineTo x="0" y="0"/>
+              </wp:wrapPolygon>
+            </wp:wrapTight>
+            <wp:docPr id="5" name="Grafik 5"/>
+            <wp:cNvGraphicFramePr>
+              <a:graphicFrameLocks xmlns:a="http://schemas.openxmlformats.org/drawingml/2006/main" noChangeAspect="1"/>
+            </wp:cNvGraphicFramePr>
+            <a:graphic xmlns:a="http://schemas.openxmlformats.org/drawingml/2006/main">
+              <a:graphicData uri="http://schemas.openxmlformats.org/drawingml/2006/picture">
+                <pic:pic xmlns:pic="http://schemas.openxmlformats.org/drawingml/2006/picture">
+                  <pic:nvPicPr>
+                    <pic:cNvPr id="0" name="Picture 11"/>
+                    <pic:cNvPicPr>
+                      <a:picLocks noChangeAspect="1" noChangeArrowheads="1"/>
+                    </pic:cNvPicPr>
+                  </pic:nvPicPr>
+                  <pic:blipFill>
+                    <a:blip r:embed="rId11" cstate="print">
+                      <a:extLst>
+                        <a:ext uri="{28A0092B-C50C-407E-A947-70E740481C1C}">
+                          <a14:useLocalDpi xmlns:a14="http://schemas.microsoft.com/office/drawing/2010/main" val="0"/>
+                        </a:ext>
+                      </a:extLst>
+                    </a:blip>
+                    <a:srcRect/>
+                    <a:stretch>
+                      <a:fillRect/>
+                    </a:stretch>
+                  </pic:blipFill>
+                  <pic:spPr bwMode="auto">
+                    <a:xfrm>
+                      <a:off x="0" y="0"/>
+                      <a:ext cx="3881120" cy="1647825"/>
+                    </a:xfrm>
+                    <a:prstGeom prst="rect">
+                      <a:avLst/>
+                    </a:prstGeom>
+                    <a:noFill/>
+                    <a:ln>
+                      <a:noFill/>
+                    </a:ln>
+                  </pic:spPr>
+                </pic:pic>
+              </a:graphicData>
+            </a:graphic>
+          </wp:anchor>
+        </w:drawing>
+      </w:r>
+      <w:r>
+        <w:br w:type="page"/>
+      </w:r>
+    </w:p>
+    <w:p>
+      <w:pPr>
+        <w:pStyle w:val="Titel"/>
+        <w:rPr>
+          <w:sz w:val="44"/>
+        </w:rPr>
+      </w:pPr>
+      <w:r>
+        <w:rPr>
+          <w:sz w:val="44"/>
+        </w:rPr>
+        <w:lastRenderedPageBreak/>
+        <w:t>SQL – Structured Query Language</w:t>
+      </w:r>
+    </w:p>
+    <w:p>
+      <w:pPr>
+        <w:pStyle w:val="KeinLeerraum"/>
+        <w:rPr>
+          <w:rStyle w:val="SchwacherVerweis"/>
+        </w:rPr>
+      </w:pPr>
+      <w:r>
+        <w:rPr>
+          <w:rStyle w:val="SchwacherVerweis"/>
+        </w:rPr>
+        <w:t>0. Einleitung</w:t>
+      </w:r>
+    </w:p>
+    <w:p>
+      <w:pPr>
+        <w:jc w:val="both"/>
+      </w:pPr>
+      <w:r>
+        <w:t>SQL ist eine Datenbanksprache zur Definition von Datenstrukturen in relationalen Datenbanken sowie zum Bearbeiten (Einfügen, Verändern oder Löschen) und Abfragen von darauf basierenden Datenbeständen.</w:t>
+      </w:r>
+      <w:r>
+        <w:t xml:space="preserve"> </w:t>
+      </w:r>
+      <w:r>
+        <w:t xml:space="preserve">Vorteil an SQL ist, dass diese Sprache einfach zu lernen ist, da sie </w:t>
+      </w:r>
+      <w:r>
+        <w:t xml:space="preserve">sich </w:t>
+      </w:r>
+      <w:r>
+        <w:t>semantisch an die englis</w:t>
+      </w:r>
+      <w:r>
+        <w:t>che Umgangssprache anlehnt</w:t>
+      </w:r>
+      <w:r>
+        <w:t>.</w:t>
+      </w:r>
+    </w:p>
+    <w:p>
+      <w:pPr>
+        <w:pStyle w:val="berschrift2"/>
+        <w:rPr>
+          <w:rStyle w:val="SchwacherVerweis"/>
+        </w:rPr>
+      </w:pPr>
+      <w:r>
+        <w:rPr>
+          <w:rStyle w:val="SchwacherVerweis"/>
+        </w:rPr>
+        <w:br/>
+      </w:r>
+      <w:r>
+        <w:rPr>
+          <w:rStyle w:val="SchwacherVerweis"/>
+        </w:rPr>
+        <w:t>1. Relationale Datenbank</w:t>
+      </w:r>
+    </w:p>
+    <w:p>
+      <w:r>
+        <w:t>Eine relationale Datenbank dient zur elektronischen Datenverwaltung in Computersystemen und beruht auf einem tabellenbasierten relationalen Datenbankmodell</w:t>
+      </w:r>
+      <w:r>
+        <w:t>.</w:t>
+      </w:r>
+    </w:p>
+    <w:p>
+      <w:r>
+        <w:t xml:space="preserve">Beispiel: Datenbanktabelle </w:t>
+      </w:r>
+      <w:r>
+        <w:rPr>
+          <w:b/>
+          <w:i/>
+          <w:u w:val="single"/>
+        </w:rPr>
+        <w:t>Student</w:t>
+      </w:r>
+      <w:r>
+        <w:rPr>
+          <w:b/>
+          <w:i/>
+          <w:u w:val="single"/>
+        </w:rPr>
+        <w:br/>
+      </w:r>
+    </w:p>
+    <w:p>
+      <w:r>
+        <w:tab/>
+      </w:r>
+      <w:r>
+        <w:tab/>
+      </w:r>
+      <w:r>
+        <w:tab/>
+      </w:r>
+      <w:r>
+        <w:tab/>
+      </w:r>
+      <w:r>
+        <w:tab/>
+        <w:t xml:space="preserve">    Attribute</w:t>
+      </w:r>
+    </w:p>
+    <w:p>
+      <w:r>
+        <w:rPr>
+          <w:noProof/>
+          <w:lang w:eastAsia="de-AT"/>
+        </w:rPr>
+        <mc:AlternateContent>
+          <mc:Choice Requires="wps">
+            <w:drawing>
+              <wp:anchor distT="0" distB="0" distL="114300" distR="114300" simplePos="0" relativeHeight="251662336" behindDoc="0" locked="0" layoutInCell="1" allowOverlap="1" wp14:anchorId="2A98AEBA" wp14:editId="3E73ECB6">
+                <wp:simplePos x="0" y="0"/>
+                <wp:positionH relativeFrom="column">
+                  <wp:posOffset>1366520</wp:posOffset>
+                </wp:positionH>
+                <wp:positionV relativeFrom="paragraph">
+                  <wp:posOffset>5080</wp:posOffset>
+                </wp:positionV>
+                <wp:extent cx="1276350" cy="552450"/>
+                <wp:effectExtent l="38100" t="0" r="19050" b="76200"/>
+                <wp:wrapNone/>
+                <wp:docPr id="8" name="Gerade Verbindung mit Pfeil 7"/>
+                <wp:cNvGraphicFramePr/>
+                <a:graphic xmlns:a="http://schemas.openxmlformats.org/drawingml/2006/main">
+                  <a:graphicData uri="http://schemas.microsoft.com/office/word/2010/wordprocessingShape">
+                    <wps:wsp>
+                      <wps:cNvCnPr/>
+                      <wps:spPr>
+                        <a:xfrm flipH="1">
+                          <a:off x="0" y="0"/>
+                          <a:ext cx="1276350" cy="552450"/>
+                        </a:xfrm>
+                        <a:prstGeom prst="straightConnector1">
+                          <a:avLst/>
+                        </a:prstGeom>
+                        <a:noFill/>
+                        <a:ln w="0">
+                          <a:solidFill>
+                            <a:srgbClr val="000000"/>
+                          </a:solidFill>
+                          <a:prstDash val="solid"/>
+                          <a:tailEnd type="arrow"/>
+                        </a:ln>
+                      </wps:spPr>
+                      <wps:bodyPr/>
+                    </wps:wsp>
+                  </a:graphicData>
+                </a:graphic>
+                <wp14:sizeRelH relativeFrom="margin">
+                  <wp14:pctWidth>0</wp14:pctWidth>
+                </wp14:sizeRelH>
+                <wp14:sizeRelV relativeFrom="margin">
+                  <wp14:pctHeight>0</wp14:pctHeight>
+                </wp14:sizeRelV>
+              </wp:anchor>
+            </w:drawing>
+          </mc:Choice>
+          <mc:Fallback>
+            <w:pict>
+              <v:shapetype w14:anchorId="2D07F02E" id="_x0000_t32" coordsize="21600,21600" o:spt="32" o:oned="t" path="m,l21600,21600e" filled="f">
+                <v:path arrowok="t" fillok="f" o:connecttype="none"/>
+                <o:lock v:ext="edit" shapetype="t"/>
+              </v:shapetype>
+              <v:shape id="Gerade Verbindung mit Pfeil 7" o:spid="_x0000_s1026" type="#_x0000_t32" style="position:absolute;margin-left:107.6pt;margin-top:.4pt;width:100.5pt;height:43.5pt;flip:x;z-index:251662336;visibility:visible;mso-wrap-style:square;mso-width-percent:0;mso-height-percent:0;mso-wrap-distance-left:9pt;mso-wrap-distance-top:0;mso-wrap-distance-right:9pt;mso-wrap-distance-bottom:0;mso-position-horizontal:absolute;mso-position-horizontal-relative:text;mso-position-vertical:absolute;mso-position-vertical-relative:text;mso-width-percent:0;mso-height-percent:0;mso-width-relative:margin;mso-height-relative:margin" o:gfxdata="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" strokeweight="0">
+                <v:stroke endarrow="open"/>
+              </v:shape>
+            </w:pict>
+          </mc:Fallback>
+        </mc:AlternateContent>
+      </w:r>
+      <w:r>
+        <w:rPr>
+          <w:noProof/>
+          <w:lang w:eastAsia="de-AT"/>
+        </w:rPr>
+        <mc:AlternateContent>
+          <mc:Choice Requires="wps">
+            <w:drawing>
+              <wp:anchor distT="0" distB="0" distL="114300" distR="114300" simplePos="0" relativeHeight="251663360" behindDoc="0" locked="0" layoutInCell="1" allowOverlap="1" wp14:anchorId="004CE57A" wp14:editId="210C2741">
+                <wp:simplePos x="0" y="0"/>
+                <wp:positionH relativeFrom="column">
+                  <wp:posOffset>2376804</wp:posOffset>
+                </wp:positionH>
+                <wp:positionV relativeFrom="paragraph">
+                  <wp:posOffset>5080</wp:posOffset>
+                </wp:positionV>
+                <wp:extent cx="247650" cy="542925"/>
+                <wp:effectExtent l="38100" t="0" r="19050" b="66675"/>
+                <wp:wrapNone/>
+                <wp:docPr id="7" name="Gerade Verbindung mit Pfeil 6"/>
+                <wp:cNvGraphicFramePr/>
+                <a:graphic xmlns:a="http://schemas.openxmlformats.org/drawingml/2006/main">
+                  <a:graphicData uri="http://schemas.microsoft.com/office/word/2010/wordprocessingShape">
+                    <wps:wsp>
+                      <wps:cNvCnPr/>
+                      <wps:spPr>
+                        <a:xfrm flipH="1">
+                          <a:off x="0" y="0"/>
+                          <a:ext cx="247650" cy="542925"/>
+                        </a:xfrm>
+                        <a:prstGeom prst="straightConnector1">
+                          <a:avLst/>
+                        </a:prstGeom>
+                        <a:noFill/>
+                        <a:ln w="0">
+                          <a:solidFill>
+                            <a:srgbClr val="000000"/>
+                          </a:solidFill>
+                          <a:prstDash val="solid"/>
+                          <a:tailEnd type="arrow"/>
+                        </a:ln>
+                      </wps:spPr>
+                      <wps:bodyPr/>
+                    </wps:wsp>
+                  </a:graphicData>
+                </a:graphic>
+                <wp14:sizeRelH relativeFrom="margin">
+                  <wp14:pctWidth>0</wp14:pctWidth>
+                </wp14:sizeRelH>
+                <wp14:sizeRelV relativeFrom="margin">
+                  <wp14:pctHeight>0</wp14:pctHeight>
+                </wp14:sizeRelV>
+              </wp:anchor>
+            </w:drawing>
+          </mc:Choice>
+          <mc:Fallback>
+            <w:pict>
+              <v:shape w14:anchorId="2212A7FB" id="Gerade Verbindung mit Pfeil 6" o:spid="_x0000_s1026" type="#_x0000_t32" style="position:absolute;margin-left:187.15pt;margin-top:.4pt;width:19.5pt;height:42.75pt;flip:x;z-index:251663360;visibility:visible;mso-wrap-style:square;mso-width-percent:0;mso-height-percent:0;mso-wrap-distance-left:9pt;mso-wrap-distance-top:0;mso-wrap-distance-right:9pt;mso-wrap-distance-bottom:0;mso-position-horizontal:absolute;mso-position-horizontal-relative:text;mso-position-vertical:absolute;mso-position-vertical-relative:text;mso-width-percent:0;mso-height-percent:0;mso-width-relative:margin;mso-height-relative:margin" o:gfxdata="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" strokeweight="0">
+                <v:stroke endarrow="open"/>
+              </v:shape>
+            </w:pict>
+          </mc:Fallback>
+        </mc:AlternateContent>
+      </w:r>
+      <w:r>
+        <w:rPr>
+          <w:noProof/>
+          <w:lang w:eastAsia="de-AT"/>
+        </w:rPr>
+        <mc:AlternateContent>
+          <mc:Choice Requires="wps">
+            <w:drawing>
+              <wp:anchor distT="0" distB="0" distL="114300" distR="114300" simplePos="0" relativeHeight="251664384" behindDoc="0" locked="0" layoutInCell="1" allowOverlap="1" wp14:anchorId="6A4AA95A" wp14:editId="4D4FC786">
+                <wp:simplePos x="0" y="0"/>
+                <wp:positionH relativeFrom="column">
+                  <wp:posOffset>2633980</wp:posOffset>
+                </wp:positionH>
+                <wp:positionV relativeFrom="paragraph">
+                  <wp:posOffset>5079</wp:posOffset>
+                </wp:positionV>
+                <wp:extent cx="2203450" cy="540385"/>
+                <wp:effectExtent l="0" t="0" r="82550" b="88265"/>
+                <wp:wrapNone/>
+                <wp:docPr id="9" name="Gerade Verbindung mit Pfeil 8"/>
+                <wp:cNvGraphicFramePr/>
+                <a:graphic xmlns:a="http://schemas.openxmlformats.org/drawingml/2006/main">
+                  <a:graphicData uri="http://schemas.microsoft.com/office/word/2010/wordprocessingShape">
+                    <wps:wsp>
+                      <wps:cNvCnPr/>
+                      <wps:spPr>
+                        <a:xfrm>
+                          <a:off x="0" y="0"/>
+                          <a:ext cx="2203450" cy="540385"/>
+                        </a:xfrm>
+                        <a:prstGeom prst="straightConnector1">
+                          <a:avLst/>
+                        </a:prstGeom>
+                        <a:noFill/>
+                        <a:ln w="0">
+                          <a:solidFill>
+                            <a:srgbClr val="000000"/>
+                          </a:solidFill>
+                          <a:prstDash val="solid"/>
+                          <a:tailEnd type="arrow"/>
+                        </a:ln>
+                      </wps:spPr>
+                      <wps:bodyPr/>
+                    </wps:wsp>
+                  </a:graphicData>
+                </a:graphic>
+                <wp14:sizeRelH relativeFrom="margin">
+                  <wp14:pctWidth>0</wp14:pctWidth>
+                </wp14:sizeRelH>
+                <wp14:sizeRelV relativeFrom="margin">
+                  <wp14:pctHeight>0</wp14:pctHeight>
+                </wp14:sizeRelV>
+              </wp:anchor>
+            </w:drawing>
+          </mc:Choice>
+          <mc:Fallback>
+            <w:pict>
+              <v:shape w14:anchorId="1B33D91A" id="Gerade Verbindung mit Pfeil 8" o:spid="_x0000_s1026" type="#_x0000_t32" style="position:absolute;margin-left:207.4pt;margin-top:.4pt;width:173.5pt;height:42.55pt;z-index:251664384;visibility:visible;mso-wrap-style:square;mso-width-percent:0;mso-height-percent:0;mso-wrap-distance-left:9pt;mso-wrap-distance-top:0;mso-wrap-distance-right:9pt;mso-wrap-distance-bottom:0;mso-position-horizontal:absolute;mso-position-horizontal-relative:text;mso-position-vertical:absolute;mso-position-vertical-relative:text;mso-width-percent:0;mso-height-percent:0;mso-width-relative:margin;mso-height-relative:margin" o:gfxdata="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" strokeweight="0">
+                <v:stroke endarrow="open"/>
+              </v:shape>
+            </w:pict>
+          </mc:Fallback>
+        </mc:AlternateContent>
+      </w:r>
+    </w:p>
+    <w:p/>
+    <w:p>
+      <w:r>
+        <w:rPr>
+          <w:noProof/>
+          <w:lang w:eastAsia="de-AT"/>
+        </w:rPr>
+        <mc:AlternateContent>
+          <mc:Choice Requires="wps">
+            <w:drawing>
+              <wp:anchor distT="0" distB="0" distL="114300" distR="114300" simplePos="0" relativeHeight="251667456" behindDoc="0" locked="0" layoutInCell="1" allowOverlap="1" wp14:anchorId="08A633C1" wp14:editId="6B1C1EF2">
+                <wp:simplePos x="0" y="0"/>
+                <wp:positionH relativeFrom="column">
+                  <wp:posOffset>2633345</wp:posOffset>
+                </wp:positionH>
+                <wp:positionV relativeFrom="paragraph">
+                  <wp:posOffset>894079</wp:posOffset>
+                </wp:positionV>
+                <wp:extent cx="45719" cy="549275"/>
+                <wp:effectExtent l="76200" t="38100" r="69215" b="22225"/>
+                <wp:wrapNone/>
+                <wp:docPr id="13" name="Gerade Verbindung mit Pfeil 12"/>
+                <wp:cNvGraphicFramePr/>
+                <a:graphic xmlns:a="http://schemas.openxmlformats.org/drawingml/2006/main">
+                  <a:graphicData uri="http://schemas.microsoft.com/office/word/2010/wordprocessingShape">
+                    <wps:wsp>
+                      <wps:cNvCnPr/>
+                      <wps:spPr>
+                        <a:xfrm flipH="1" flipV="1">
+                          <a:off x="0" y="0"/>
+                          <a:ext cx="45719" cy="549275"/>
+                        </a:xfrm>
+                        <a:prstGeom prst="straightConnector1">
+                          <a:avLst/>
+                        </a:prstGeom>
+                        <a:noFill/>
+                        <a:ln w="0">
+                          <a:solidFill>
+                            <a:srgbClr val="000000"/>
+                          </a:solidFill>
+                          <a:prstDash val="solid"/>
+                          <a:tailEnd type="arrow"/>
+                        </a:ln>
+                      </wps:spPr>
+                      <wps:bodyPr/>
+                    </wps:wsp>
+                  </a:graphicData>
+                </a:graphic>
+                <wp14:sizeRelH relativeFrom="margin">
+                  <wp14:pctWidth>0</wp14:pctWidth>
+                </wp14:sizeRelH>
+                <wp14:sizeRelV relativeFrom="margin">
+                  <wp14:pctHeight>0</wp14:pctHeight>
+                </wp14:sizeRelV>
+              </wp:anchor>
+            </w:drawing>
+          </mc:Choice>
+          <mc:Fallback>
+            <w:pict>
+              <v:shape w14:anchorId="0E2C083F" id="Gerade Verbindung mit Pfeil 12" o:spid="_x0000_s1026" type="#_x0000_t32" style="position:absolute;margin-left:207.35pt;margin-top:70.4pt;width:3.6pt;height:43.25pt;flip:x y;z-index:251667456;visibility:visible;mso-wrap-style:square;mso-width-percent:0;mso-height-percent:0;mso-wrap-distance-left:9pt;mso-wrap-distance-top:0;mso-wrap-distance-right:9pt;mso-wrap-distance-bottom:0;mso-position-horizontal:absolute;mso-position-horizontal-relative:text;mso-position-vertical:absolute;mso-position-vertical-relative:text;mso-width-percent:0;mso-height-percent:0;mso-width-relative:margin;mso-height-relative:margin" o:gfxdata="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" strokeweight="0">
+                <v:stroke endarrow="open"/>
+              </v:shape>
+            </w:pict>
+          </mc:Fallback>
+        </mc:AlternateContent>
+      </w:r>
+      <w:r>
+        <w:rPr>
+          <w:noProof/>
+          <w:lang w:eastAsia="de-AT"/>
+        </w:rPr>
+        <mc:AlternateContent>
+          <mc:Choice Requires="wps">
+            <w:drawing>
+              <wp:anchor distT="0" distB="0" distL="114300" distR="114300" simplePos="0" relativeHeight="251668480" behindDoc="0" locked="0" layoutInCell="1" allowOverlap="1" wp14:anchorId="30DC0DB8" wp14:editId="05072397">
+                <wp:simplePos x="0" y="0"/>
+                <wp:positionH relativeFrom="column">
+                  <wp:posOffset>2662555</wp:posOffset>
+                </wp:positionH>
+                <wp:positionV relativeFrom="paragraph">
+                  <wp:posOffset>929004</wp:posOffset>
+                </wp:positionV>
+                <wp:extent cx="1952625" cy="523875"/>
+                <wp:effectExtent l="0" t="57150" r="9525" b="28575"/>
+                <wp:wrapNone/>
+                <wp:docPr id="14" name="Gerade Verbindung mit Pfeil 13"/>
+                <wp:cNvGraphicFramePr/>
+                <a:graphic xmlns:a="http://schemas.openxmlformats.org/drawingml/2006/main">
+                  <a:graphicData uri="http://schemas.microsoft.com/office/word/2010/wordprocessingShape">
+                    <wps:wsp>
+                      <wps:cNvCnPr/>
+                      <wps:spPr>
+                        <a:xfrm flipV="1">
+                          <a:off x="0" y="0"/>
+                          <a:ext cx="1952625" cy="523875"/>
+                        </a:xfrm>
+                        <a:prstGeom prst="straightConnector1">
+                          <a:avLst/>
+                        </a:prstGeom>
+                        <a:noFill/>
+                        <a:ln w="0">
+                          <a:solidFill>
+                            <a:srgbClr val="000000"/>
+                          </a:solidFill>
+                          <a:prstDash val="solid"/>
+                          <a:tailEnd type="arrow"/>
+                        </a:ln>
+                      </wps:spPr>
+                      <wps:bodyPr/>
+                    </wps:wsp>
+                  </a:graphicData>
+                </a:graphic>
+                <wp14:sizeRelH relativeFrom="margin">
+                  <wp14:pctWidth>0</wp14:pctWidth>
+                </wp14:sizeRelH>
+                <wp14:sizeRelV relativeFrom="margin">
+                  <wp14:pctHeight>0</wp14:pctHeight>
+                </wp14:sizeRelV>
+              </wp:anchor>
+            </w:drawing>
+          </mc:Choice>
+          <mc:Fallback>
+            <w:pict>
+              <v:shape w14:anchorId="487BB180" id="Gerade Verbindung mit Pfeil 13" o:spid="_x0000_s1026" type="#_x0000_t32" style="position:absolute;margin-left:209.65pt;margin-top:73.15pt;width:153.75pt;height:41.25pt;flip:y;z-index:251668480;visibility:visible;mso-wrap-style:square;mso-width-percent:0;mso-height-percent:0;mso-wrap-distance-left:9pt;mso-wrap-distance-top:0;mso-wrap-distance-right:9pt;mso-wrap-distance-bottom:0;mso-position-horizontal:absolute;mso-position-horizontal-relative:text;mso-position-vertical:absolute;mso-position-vertical-relative:text;mso-width-percent:0;mso-height-percent:0;mso-width-relative:margin;mso-height-relative:margin" o:gfxdata="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" strokeweight="0">
+                <v:stroke endarrow="open"/>
+              </v:shape>
+            </w:pict>
+          </mc:Fallback>
+        </mc:AlternateContent>
+      </w:r>
+      <w:r>
+        <w:rPr>
+          <w:noProof/>
+          <w:lang w:eastAsia="de-AT"/>
+        </w:rPr>
+        <mc:AlternateContent>
+          <mc:Choice Requires="wps">
+            <w:drawing>
+              <wp:anchor distT="0" distB="0" distL="114300" distR="114300" simplePos="0" relativeHeight="251666432" behindDoc="0" locked="0" layoutInCell="1" allowOverlap="1" wp14:anchorId="7DECFFDD" wp14:editId="0820C157">
+                <wp:simplePos x="0" y="0"/>
+                <wp:positionH relativeFrom="column">
+                  <wp:posOffset>938529</wp:posOffset>
+                </wp:positionH>
+                <wp:positionV relativeFrom="paragraph">
+                  <wp:posOffset>909955</wp:posOffset>
+                </wp:positionV>
+                <wp:extent cx="1740535" cy="533400"/>
+                <wp:effectExtent l="38100" t="57150" r="31115" b="19050"/>
+                <wp:wrapNone/>
+                <wp:docPr id="12" name="Gerade Verbindung mit Pfeil 11"/>
+                <wp:cNvGraphicFramePr/>
+                <a:graphic xmlns:a="http://schemas.openxmlformats.org/drawingml/2006/main">
+                  <a:graphicData uri="http://schemas.microsoft.com/office/word/2010/wordprocessingShape">
+                    <wps:wsp>
+                      <wps:cNvCnPr/>
+                      <wps:spPr>
+                        <a:xfrm flipH="1" flipV="1">
+                          <a:off x="0" y="0"/>
+                          <a:ext cx="1740535" cy="533400"/>
+                        </a:xfrm>
+                        <a:prstGeom prst="straightConnector1">
+                          <a:avLst/>
+                        </a:prstGeom>
+                        <a:noFill/>
+                        <a:ln w="0">
+                          <a:solidFill>
+                            <a:srgbClr val="000000"/>
+                          </a:solidFill>
+                          <a:prstDash val="solid"/>
+                          <a:tailEnd type="arrow"/>
+                        </a:ln>
+                      </wps:spPr>
+                      <wps:bodyPr/>
+                    </wps:wsp>
+                  </a:graphicData>
+                </a:graphic>
+                <wp14:sizeRelH relativeFrom="margin">
+                  <wp14:pctWidth>0</wp14:pctWidth>
+                </wp14:sizeRelH>
+                <wp14:sizeRelV relativeFrom="margin">
+                  <wp14:pctHeight>0</wp14:pctHeight>
+                </wp14:sizeRelV>
+              </wp:anchor>
+            </w:drawing>
+          </mc:Choice>
+          <mc:Fallback>
+            <w:pict>
+              <v:shape w14:anchorId="4754DEDC" id="Gerade Verbindung mit Pfeil 11" o:spid="_x0000_s1026" type="#_x0000_t32" style="position:absolute;margin-left:73.9pt;margin-top:71.65pt;width:137.05pt;height:42pt;flip:x y;z-index:251666432;visibility:visible;mso-wrap-style:square;mso-width-percent:0;mso-height-percent:0;mso-wrap-distance-left:9pt;mso-wrap-distance-top:0;mso-wrap-distance-right:9pt;mso-wrap-distance-bottom:0;mso-position-horizontal:absolute;mso-position-horizontal-relative:text;mso-position-vertical:absolute;mso-position-vertical-relative:text;mso-width-percent:0;mso-height-percent:0;mso-width-relative:margin;mso-height-relative:margin" o:gfxdata="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" strokeweight="0">
+                <v:stroke endarrow="open"/>
+              </v:shape>
+            </w:pict>
+          </mc:Fallback>
+        </mc:AlternateContent>
+      </w:r>
+      <w:r>
+        <w:rPr>
+          <w:noProof/>
+          <w:lang w:eastAsia="de-AT"/>
+        </w:rPr>
+        <mc:AlternateContent>
+          <mc:Choice Requires="wps">
+            <w:drawing>
+              <wp:anchor distT="0" distB="0" distL="114300" distR="114300" simplePos="0" relativeHeight="251665408" behindDoc="0" locked="0" layoutInCell="1" allowOverlap="1" wp14:anchorId="6BA5EA6A" wp14:editId="571ECD1B">
+                <wp:simplePos x="0" y="0"/>
+                <wp:positionH relativeFrom="margin">
+                  <wp:posOffset>161925</wp:posOffset>
+                </wp:positionH>
+                <wp:positionV relativeFrom="paragraph">
+                  <wp:posOffset>946150</wp:posOffset>
+                </wp:positionV>
+                <wp:extent cx="179280" cy="565921"/>
+                <wp:effectExtent l="57150" t="38100" r="30480" b="24765"/>
+                <wp:wrapNone/>
+                <wp:docPr id="4" name="Gerade Verbindung mit Pfeil 3"/>
+                <wp:cNvGraphicFramePr/>
+                <a:graphic xmlns:a="http://schemas.openxmlformats.org/drawingml/2006/main">
+                  <a:graphicData uri="http://schemas.microsoft.com/office/word/2010/wordprocessingShape">
+                    <wps:wsp>
+                      <wps:cNvCnPr/>
+                      <wps:spPr>
+                        <a:xfrm flipH="1" flipV="1">
+                          <a:off x="0" y="0"/>
+                          <a:ext cx="179280" cy="565921"/>
+                        </a:xfrm>
+                        <a:prstGeom prst="straightConnector1">
+                          <a:avLst/>
+                        </a:prstGeom>
+                        <a:noFill/>
+                        <a:ln w="0">
+                          <a:solidFill>
+                            <a:srgbClr val="000000"/>
+                          </a:solidFill>
+                          <a:prstDash val="solid"/>
+                          <a:tailEnd type="arrow"/>
+                        </a:ln>
+                      </wps:spPr>
+                      <wps:bodyPr/>
+                    </wps:wsp>
+                  </a:graphicData>
+                </a:graphic>
+              </wp:anchor>
+            </w:drawing>
+          </mc:Choice>
+          <mc:Fallback>
+            <w:pict>
+              <v:shape w14:anchorId="10DFBB26" id="Gerade Verbindung mit Pfeil 3" o:spid="_x0000_s1026" type="#_x0000_t32" style="position:absolute;margin-left:12.75pt;margin-top:74.5pt;width:14.1pt;height:44.55pt;flip:x y;z-index:251665408;visibility:visible;mso-wrap-style:square;mso-wrap-distance-left:9pt;mso-wrap-distance-top:0;mso-wrap-distance-right:9pt;mso-wrap-distance-bottom:0;mso-position-horizontal:absolute;mso-position-horizontal-relative:margin;mso-position-vertical:absolute;mso-position-vertical-relative:text" o:gfxdata="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" strokeweight="0">
+                <v:stroke endarrow="open"/>
+                <w10:wrap anchorx="margin"/>
+              </v:shape>
+            </w:pict>
+          </mc:Fallback>
+        </mc:AlternateContent>
+      </w:r>
+      <w:r>
+        <w:rPr>
+          <w:noProof/>
+          <w:lang w:eastAsia="de-AT"/>
+        </w:rPr>
+        <w:drawing>
+          <wp:inline distT="0" distB="0" distL="0" distR="0" wp14:anchorId="53AF7487" wp14:editId="0D163238">
+            <wp:extent cx="5760720" cy="898525"/>
+            <wp:effectExtent l="0" t="0" r="0" b="0"/>
+            <wp:docPr id="6" name="Grafik 2"/>
+            <wp:cNvGraphicFramePr>
+              <a:graphicFrameLocks xmlns:a="http://schemas.openxmlformats.org/drawingml/2006/main" noGrp="1" noChangeAspect="1"/>
+            </wp:cNvGraphicFramePr>
+            <a:graphic xmlns:a="http://schemas.openxmlformats.org/drawingml/2006/main">
+              <a:graphicData uri="http://schemas.openxmlformats.org/drawingml/2006/picture">
+                <pic:pic xmlns:pic="http://schemas.openxmlformats.org/drawingml/2006/picture">
+                  <pic:nvPicPr>
+                    <pic:cNvPr id="3" name="Grafik 2"/>
+                    <pic:cNvPicPr>
+                      <a:picLocks noGrp="1" noChangeAspect="1"/>
+                    </pic:cNvPicPr>
+                  </pic:nvPicPr>
+                  <pic:blipFill>
+                    <a:blip r:embed="rId12">
+                      <a:lum bright="-50000"/>
+                      <a:alphaModFix/>
+                    </a:blip>
+                    <a:srcRect/>
+                    <a:stretch>
+                      <a:fillRect/>
+                    </a:stretch>
+                  </pic:blipFill>
+                  <pic:spPr>
+                    <a:xfrm>
+                      <a:off x="0" y="0"/>
+                      <a:ext cx="5760720" cy="898525"/>
+                    </a:xfrm>
+                    <a:prstGeom prst="rect">
+                      <a:avLst/>
+                    </a:prstGeom>
+                    <a:noFill/>
+                    <a:ln>
+                      <a:noFill/>
+                    </a:ln>
+                  </pic:spPr>
+                </pic:pic>
+              </a:graphicData>
+            </a:graphic>
+          </wp:inline>
+        </w:drawing>
+      </w:r>
+    </w:p>
+    <w:p/>
+    <w:p/>
+    <w:p>
+      <w:r>
+        <w:t>Primärschlüssel</w:t>
+      </w:r>
+      <w:r>
+        <w:tab/>
+      </w:r>
+      <w:r>
+        <w:tab/>
+      </w:r>
+      <w:r>
+        <w:tab/>
+      </w:r>
+      <w:r>
+        <w:tab/>
+        <w:t>Attributwerte</w:t>
+      </w:r>
+    </w:p>
+    <w:p>
+      <w:pPr>
+        <w:pStyle w:val="berschrift1"/>
+        <w:rPr>
+          <w:rStyle w:val="SchwacherVerweis"/>
+        </w:rPr>
+      </w:pPr>
+      <w:r>
+        <w:rPr>
+          <w:rStyle w:val="SchwacherVerweis"/>
+        </w:rPr>
+        <w:t xml:space="preserve">2. </w:t>
+      </w:r>
+      <w:r>
+        <w:rPr>
+          <w:rStyle w:val="SchwacherVerweis"/>
+        </w:rPr>
+        <w:t>SQL - Injections</w:t>
+      </w:r>
+    </w:p>
+    <w:p>
+      <w:r>
+        <w:t>SQL Injections werden für das Einschleusen von SQL Befehlen in Webapplikationen zum Beispiel PHP, ASP, JSP usw. benötigt. Allerdings können große Sicherheitslücken entstehen, wenn die Nutzereingaben ungeprüft angenommen und in die Datenbank eingetragen werden.</w:t>
+      </w:r>
+    </w:p>
+    <w:p>
+      <w:r>
+        <w:rPr>
+          <w:noProof/>
+          <w:lang w:eastAsia="de-AT"/>
+        </w:rPr>
+        <w:drawing>
+          <wp:inline distT="0" distB="0" distL="0" distR="0" wp14:anchorId="27913349" wp14:editId="0869400E">
+            <wp:extent cx="5760720" cy="2470150"/>
+            <wp:effectExtent l="0" t="0" r="0" b="6350"/>
+            <wp:docPr id="10" name="Grafik 2"/>
+            <wp:cNvGraphicFramePr>
+              <a:graphicFrameLocks xmlns:a="http://schemas.openxmlformats.org/drawingml/2006/main" noChangeAspect="1"/>
+            </wp:cNvGraphicFramePr>
+            <a:graphic xmlns:a="http://schemas.openxmlformats.org/drawingml/2006/main">
+              <a:graphicData uri="http://schemas.openxmlformats.org/drawingml/2006/picture">
+                <pic:pic xmlns:pic="http://schemas.openxmlformats.org/drawingml/2006/picture">
+                  <pic:nvPicPr>
+                    <pic:cNvPr id="3" name="Grafik 2"/>
+                    <pic:cNvPicPr>
+                      <a:picLocks noChangeAspect="1"/>
+                    </pic:cNvPicPr>
+                  </pic:nvPicPr>
+                  <pic:blipFill>
+                    <a:blip r:embed="rId13">
+                      <a:lum bright="-50000"/>
+                      <a:alphaModFix/>
+                    </a:blip>
+                    <a:srcRect/>
+                    <a:stretch>
+                      <a:fillRect/>
+                    </a:stretch>
+                  </pic:blipFill>
+                  <pic:spPr>
+                    <a:xfrm>
+                      <a:off x="0" y="0"/>
+                      <a:ext cx="5760720" cy="2470150"/>
+                    </a:xfrm>
+                    <a:prstGeom prst="rect">
+                      <a:avLst/>
+                    </a:prstGeom>
+                    <a:noFill/>
+                    <a:ln>
+                      <a:noFill/>
+                    </a:ln>
+                  </pic:spPr>
+                </pic:pic>
+              </a:graphicData>
+            </a:graphic>
+          </wp:inline>
+        </w:drawing>
+      </w:r>
+    </w:p>
+    <w:p/>
+    <w:p>
+      <w:pPr>
+        <w:pStyle w:val="berschrift2"/>
+        <w:rPr>
+          <w:rStyle w:val="SchwacherVerweis"/>
+        </w:rPr>
+      </w:pPr>
+      <w:r>
+        <w:rPr>
+          <w:rStyle w:val="SchwacherVerweis"/>
+        </w:rPr>
+        <w:lastRenderedPageBreak/>
+        <w:t xml:space="preserve">3. </w:t>
+      </w:r>
+      <w:r>
+        <w:rPr>
+          <w:rStyle w:val="SchwacherVerweis"/>
+        </w:rPr>
+        <w:t>Die wichtigsten Befehle:</w:t>
+      </w:r>
+    </w:p>
+    <w:p>
+      <w:pPr>
+        <w:autoSpaceDE w:val="0"/>
+        <w:autoSpaceDN w:val="0"/>
+        <w:adjustRightInd w:val="0"/>
+        <w:spacing w:after="0" w:line="240" w:lineRule="auto"/>
+        <w:rPr>
+          <w:rFonts w:ascii="Courier" w:hAnsi="Courier" w:cs="Courier"/>
+          <w:sz w:val="28"/>
+          <w:szCs w:val="28"/>
+        </w:rPr>
+      </w:pPr>
+      <w:r>
+        <w:rPr>
+          <w:rFonts w:ascii="Courier-Bold" w:hAnsi="Courier-Bold" w:cs="Courier-Bold"/>
+          <w:b/>
+          <w:bCs/>
+          <w:sz w:val="28"/>
+          <w:szCs w:val="28"/>
+        </w:rPr>
+        <w:t xml:space="preserve">SELECT </w:t>
+      </w:r>
+      <w:r>
+        <w:rPr>
+          <w:rFonts w:ascii="Courier" w:hAnsi="Courier" w:cs="Courier"/>
+          <w:sz w:val="28"/>
+          <w:szCs w:val="28"/>
+        </w:rPr>
+        <w:t>[ALL | DISTINCT] {spalten | *}</w:t>
+      </w:r>
+    </w:p>
+    <w:p>
+      <w:pPr>
+        <w:autoSpaceDE w:val="0"/>
+        <w:autoSpaceDN w:val="0"/>
+        <w:adjustRightInd w:val="0"/>
+        <w:spacing w:after="0" w:line="240" w:lineRule="auto"/>
+        <w:rPr>
+          <w:rFonts w:ascii="Courier" w:hAnsi="Courier" w:cs="Courier"/>
+          <w:sz w:val="28"/>
+          <w:szCs w:val="28"/>
+        </w:rPr>
+      </w:pPr>
+      <w:r>
+        <w:rPr>
+          <w:rFonts w:ascii="Courier-Bold" w:hAnsi="Courier-Bold" w:cs="Courier-Bold"/>
+          <w:b/>
+          <w:bCs/>
+          <w:sz w:val="28"/>
+          <w:szCs w:val="28"/>
+        </w:rPr>
+        <w:t xml:space="preserve">FROM </w:t>
+      </w:r>
+      <w:r>
+        <w:rPr>
+          <w:rFonts w:ascii="Courier" w:hAnsi="Courier" w:cs="Courier"/>
+          <w:sz w:val="28"/>
+          <w:szCs w:val="28"/>
+        </w:rPr>
+        <w:t>tabelle [alias] [tabelle [alias]] ...</w:t>
+      </w:r>
+    </w:p>
+    <w:p>
+      <w:pPr>
+        <w:autoSpaceDE w:val="0"/>
+        <w:autoSpaceDN w:val="0"/>
+        <w:adjustRightInd w:val="0"/>
+        <w:spacing w:after="0" w:line="240" w:lineRule="auto"/>
+        <w:rPr>
+          <w:rFonts w:ascii="Courier" w:hAnsi="Courier" w:cs="Courier"/>
+          <w:sz w:val="28"/>
+          <w:szCs w:val="28"/>
+        </w:rPr>
+      </w:pPr>
+      <w:r>
+        <w:rPr>
+          <w:rFonts w:ascii="Courier-Bold" w:hAnsi="Courier-Bold" w:cs="Courier-Bold"/>
+          <w:b/>
+          <w:bCs/>
+          <w:sz w:val="28"/>
+          <w:szCs w:val="28"/>
+        </w:rPr>
+        <w:t xml:space="preserve">WHERE </w:t>
+      </w:r>
+      <w:r>
+        <w:rPr>
+          <w:rFonts w:ascii="Courier" w:hAnsi="Courier" w:cs="Courier"/>
+          <w:sz w:val="28"/>
+          <w:szCs w:val="28"/>
+        </w:rPr>
+        <w:t>{bedingung | unterabfrage}]</w:t>
+      </w:r>
+    </w:p>
+    <w:p>
+      <w:pPr>
+        <w:autoSpaceDE w:val="0"/>
+        <w:autoSpaceDN w:val="0"/>
+        <w:adjustRightInd w:val="0"/>
+        <w:spacing w:after="0" w:line="240" w:lineRule="auto"/>
+        <w:rPr>
+          <w:rFonts w:ascii="Courier" w:hAnsi="Courier" w:cs="Courier"/>
+          <w:sz w:val="28"/>
+          <w:szCs w:val="28"/>
+        </w:rPr>
+      </w:pPr>
+      <w:r>
+        <w:rPr>
+          <w:rFonts w:ascii="Courier-Bold" w:hAnsi="Courier-Bold" w:cs="Courier-Bold"/>
+          <w:b/>
+          <w:bCs/>
+          <w:sz w:val="28"/>
+          <w:szCs w:val="28"/>
+        </w:rPr>
+        <w:t xml:space="preserve">GROUP BY </w:t>
+      </w:r>
+      <w:r>
+        <w:rPr>
+          <w:rFonts w:ascii="Courier" w:hAnsi="Courier" w:cs="Courier"/>
+          <w:sz w:val="28"/>
+          <w:szCs w:val="28"/>
+        </w:rPr>
+        <w:t>spalten [HAVING {bedingung | unterabfrage}]]</w:t>
+      </w:r>
+    </w:p>
+    <w:p>
+      <w:pPr>
+        <w:autoSpaceDE w:val="0"/>
+        <w:autoSpaceDN w:val="0"/>
+        <w:adjustRightInd w:val="0"/>
+        <w:spacing w:after="0" w:line="240" w:lineRule="auto"/>
+        <w:rPr>
+          <w:rFonts w:ascii="Courier" w:hAnsi="Courier" w:cs="Courier"/>
+          <w:sz w:val="28"/>
+          <w:szCs w:val="28"/>
+        </w:rPr>
+      </w:pPr>
+      <w:r>
+        <w:rPr>
+          <w:rFonts w:ascii="Courier-Bold" w:hAnsi="Courier-Bold" w:cs="Courier-Bold"/>
+          <w:b/>
+          <w:bCs/>
+          <w:sz w:val="28"/>
+          <w:szCs w:val="28"/>
+        </w:rPr>
+        <w:t xml:space="preserve">ORDER BY </w:t>
+      </w:r>
+      <w:r>
+        <w:rPr>
+          <w:rFonts w:ascii="Courier" w:hAnsi="Courier" w:cs="Courier"/>
+          <w:sz w:val="28"/>
+          <w:szCs w:val="28"/>
+        </w:rPr>
+        <w:t>spalten [ASC | DESC]...];</w:t>
+      </w:r>
+    </w:p>
+    <w:p>
+      <w:pPr>
+        <w:autoSpaceDE w:val="0"/>
+        <w:autoSpaceDN w:val="0"/>
+        <w:adjustRightInd w:val="0"/>
+        <w:spacing w:after="0" w:line="240" w:lineRule="auto"/>
+        <w:rPr>
+          <w:rFonts w:ascii="Helvetica-Bold" w:hAnsi="Helvetica-Bold" w:cs="Helvetica-Bold"/>
+          <w:b/>
+          <w:bCs/>
+          <w:sz w:val="21"/>
+          <w:szCs w:val="21"/>
+        </w:rPr>
+      </w:pPr>
+      <w:r>
+        <w:rPr>
+          <w:rFonts w:ascii="Helvetica-Bold" w:hAnsi="Helvetica-Bold" w:cs="Helvetica-Bold"/>
+          <w:b/>
+          <w:bCs/>
+          <w:sz w:val="21"/>
+          <w:szCs w:val="21"/>
+        </w:rPr>
+        <w:t xml:space="preserve">SELECT Wähle </w:t>
+      </w:r>
+      <w:r>
+        <w:rPr>
+          <w:rFonts w:ascii="Helvetica" w:hAnsi="Helvetica" w:cs="Helvetica"/>
+          <w:sz w:val="21"/>
+          <w:szCs w:val="21"/>
+        </w:rPr>
+        <w:t xml:space="preserve">die Werte aus der/den Spalte(n) </w:t>
+      </w:r>
+      <w:r>
+        <w:rPr>
+          <w:rFonts w:ascii="Helvetica-Bold" w:hAnsi="Helvetica-Bold" w:cs="Helvetica-Bold"/>
+          <w:b/>
+          <w:bCs/>
+          <w:sz w:val="21"/>
+          <w:szCs w:val="21"/>
+        </w:rPr>
+        <w:t>[mehrfache Datensätze nur einmal]</w:t>
+      </w:r>
+      <w:r>
+        <w:rPr>
+          <w:rFonts w:ascii="Helvetica" w:hAnsi="Helvetica" w:cs="Helvetica"/>
+          <w:sz w:val="21"/>
+          <w:szCs w:val="21"/>
+        </w:rPr>
+        <w:t>...</w:t>
+      </w:r>
+    </w:p>
+    <w:p>
+      <w:pPr>
+        <w:autoSpaceDE w:val="0"/>
+        <w:autoSpaceDN w:val="0"/>
+        <w:adjustRightInd w:val="0"/>
+        <w:spacing w:after="0" w:line="240" w:lineRule="auto"/>
+        <w:rPr>
+          <w:rFonts w:ascii="Helvetica" w:hAnsi="Helvetica" w:cs="Helvetica"/>
+          <w:sz w:val="21"/>
+          <w:szCs w:val="21"/>
+        </w:rPr>
+      </w:pPr>
+      <w:r>
+        <w:rPr>
+          <w:rFonts w:ascii="Helvetica-Bold" w:hAnsi="Helvetica-Bold" w:cs="Helvetica-Bold"/>
+          <w:b/>
+          <w:bCs/>
+          <w:sz w:val="21"/>
+          <w:szCs w:val="21"/>
+        </w:rPr>
+        <w:t xml:space="preserve">FROM </w:t>
+      </w:r>
+      <w:r>
+        <w:rPr>
+          <w:rFonts w:ascii="Helvetica" w:hAnsi="Helvetica" w:cs="Helvetica"/>
+          <w:sz w:val="21"/>
+          <w:szCs w:val="21"/>
+        </w:rPr>
+        <w:t xml:space="preserve">... </w:t>
+      </w:r>
+      <w:r>
+        <w:rPr>
+          <w:rFonts w:ascii="Helvetica-Bold" w:hAnsi="Helvetica-Bold" w:cs="Helvetica-Bold"/>
+          <w:b/>
+          <w:bCs/>
+          <w:sz w:val="21"/>
+          <w:szCs w:val="21"/>
+        </w:rPr>
+        <w:t xml:space="preserve">aus </w:t>
+      </w:r>
+      <w:r>
+        <w:rPr>
+          <w:rFonts w:ascii="Helvetica" w:hAnsi="Helvetica" w:cs="Helvetica"/>
+          <w:sz w:val="21"/>
+          <w:szCs w:val="21"/>
+        </w:rPr>
+        <w:t>der Tabelle bzw. den Tabellen ...</w:t>
+      </w:r>
+    </w:p>
+    <w:p>
+      <w:pPr>
+        <w:autoSpaceDE w:val="0"/>
+        <w:autoSpaceDN w:val="0"/>
+        <w:adjustRightInd w:val="0"/>
+        <w:spacing w:after="0" w:line="240" w:lineRule="auto"/>
+        <w:rPr>
+          <w:rFonts w:ascii="Helvetica" w:hAnsi="Helvetica" w:cs="Helvetica"/>
+          <w:sz w:val="21"/>
+          <w:szCs w:val="21"/>
+        </w:rPr>
+      </w:pPr>
+      <w:r>
+        <w:rPr>
+          <w:rFonts w:ascii="Helvetica-Bold" w:hAnsi="Helvetica-Bold" w:cs="Helvetica-Bold"/>
+          <w:b/>
+          <w:bCs/>
+          <w:sz w:val="21"/>
+          <w:szCs w:val="21"/>
+        </w:rPr>
+        <w:t xml:space="preserve">WHERE </w:t>
+      </w:r>
+      <w:r>
+        <w:rPr>
+          <w:rFonts w:ascii="Helvetica" w:hAnsi="Helvetica" w:cs="Helvetica"/>
+          <w:sz w:val="21"/>
+          <w:szCs w:val="21"/>
+        </w:rPr>
+        <w:t xml:space="preserve">... </w:t>
+      </w:r>
+      <w:r>
+        <w:rPr>
+          <w:rFonts w:ascii="Helvetica-Bold" w:hAnsi="Helvetica-Bold" w:cs="Helvetica-Bold"/>
+          <w:b/>
+          <w:bCs/>
+          <w:sz w:val="21"/>
+          <w:szCs w:val="21"/>
+        </w:rPr>
+        <w:t xml:space="preserve">wobei </w:t>
+      </w:r>
+      <w:r>
+        <w:rPr>
+          <w:rFonts w:ascii="Helvetica" w:hAnsi="Helvetica" w:cs="Helvetica"/>
+          <w:sz w:val="21"/>
+          <w:szCs w:val="21"/>
+        </w:rPr>
+        <w:t>die Bedingung(en) erfüllt sein soll(en) ...</w:t>
+      </w:r>
+    </w:p>
+    <w:p>
+      <w:pPr>
+        <w:autoSpaceDE w:val="0"/>
+        <w:autoSpaceDN w:val="0"/>
+        <w:adjustRightInd w:val="0"/>
+        <w:spacing w:after="0" w:line="240" w:lineRule="auto"/>
+        <w:rPr>
+          <w:rFonts w:ascii="Helvetica" w:hAnsi="Helvetica" w:cs="Helvetica"/>
+          <w:sz w:val="21"/>
+          <w:szCs w:val="21"/>
+        </w:rPr>
+      </w:pPr>
+      <w:r>
+        <w:rPr>
+          <w:rFonts w:ascii="Helvetica-Bold" w:hAnsi="Helvetica-Bold" w:cs="Helvetica-Bold"/>
+          <w:b/>
+          <w:bCs/>
+          <w:sz w:val="21"/>
+          <w:szCs w:val="21"/>
+        </w:rPr>
+        <w:t xml:space="preserve">GROUP BY </w:t>
+      </w:r>
+      <w:r>
+        <w:rPr>
+          <w:rFonts w:ascii="Helvetica" w:hAnsi="Helvetica" w:cs="Helvetica"/>
+          <w:sz w:val="21"/>
+          <w:szCs w:val="21"/>
+        </w:rPr>
+        <w:t xml:space="preserve">... und </w:t>
+      </w:r>
+      <w:r>
+        <w:rPr>
+          <w:rFonts w:ascii="Helvetica-Bold" w:hAnsi="Helvetica-Bold" w:cs="Helvetica-Bold"/>
+          <w:b/>
+          <w:bCs/>
+          <w:sz w:val="21"/>
+          <w:szCs w:val="21"/>
+        </w:rPr>
+        <w:t xml:space="preserve">gruppiere </w:t>
+      </w:r>
+      <w:r>
+        <w:rPr>
+          <w:rFonts w:ascii="Helvetica" w:hAnsi="Helvetica" w:cs="Helvetica"/>
+          <w:sz w:val="21"/>
+          <w:szCs w:val="21"/>
+        </w:rPr>
+        <w:t>die Ausgabe von allen Zeilen mit gleichem Attributwert zu einer einzigen...</w:t>
+      </w:r>
+    </w:p>
+    <w:p>
+      <w:pPr>
+        <w:autoSpaceDE w:val="0"/>
+        <w:autoSpaceDN w:val="0"/>
+        <w:adjustRightInd w:val="0"/>
+        <w:spacing w:after="0" w:line="240" w:lineRule="auto"/>
+        <w:rPr>
+          <w:rFonts w:ascii="Helvetica" w:hAnsi="Helvetica" w:cs="Helvetica"/>
+          <w:sz w:val="21"/>
+          <w:szCs w:val="21"/>
+        </w:rPr>
+      </w:pPr>
+      <w:r>
+        <w:rPr>
+          <w:rFonts w:ascii="Helvetica-Bold" w:hAnsi="Helvetica-Bold" w:cs="Helvetica-Bold"/>
+          <w:b/>
+          <w:bCs/>
+          <w:sz w:val="21"/>
+          <w:szCs w:val="21"/>
+        </w:rPr>
+        <w:t xml:space="preserve">HAVING </w:t>
+      </w:r>
+      <w:r>
+        <w:rPr>
+          <w:rFonts w:ascii="Helvetica" w:hAnsi="Helvetica" w:cs="Helvetica"/>
+          <w:sz w:val="21"/>
+          <w:szCs w:val="21"/>
+        </w:rPr>
+        <w:t xml:space="preserve">... </w:t>
+      </w:r>
+      <w:r>
+        <w:rPr>
+          <w:rFonts w:ascii="Helvetica-Bold" w:hAnsi="Helvetica-Bold" w:cs="Helvetica-Bold"/>
+          <w:b/>
+          <w:bCs/>
+          <w:sz w:val="21"/>
+          <w:szCs w:val="21"/>
+        </w:rPr>
+        <w:t xml:space="preserve">wobei darin </w:t>
+      </w:r>
+      <w:r>
+        <w:rPr>
+          <w:rFonts w:ascii="Helvetica" w:hAnsi="Helvetica" w:cs="Helvetica"/>
+          <w:sz w:val="21"/>
+          <w:szCs w:val="21"/>
+        </w:rPr>
+        <w:t>folgende zusätzliche Bedingung(en) gelten müssen/muss ...</w:t>
+      </w:r>
+    </w:p>
+    <w:p>
+      <w:pPr>
+        <w:autoSpaceDE w:val="0"/>
+        <w:autoSpaceDN w:val="0"/>
+        <w:adjustRightInd w:val="0"/>
+        <w:spacing w:after="0" w:line="240" w:lineRule="auto"/>
+        <w:rPr>
+          <w:rFonts w:ascii="Helvetica-Bold" w:hAnsi="Helvetica-Bold" w:cs="Helvetica-Bold"/>
+          <w:b/>
+          <w:bCs/>
+          <w:sz w:val="21"/>
+          <w:szCs w:val="21"/>
+        </w:rPr>
+      </w:pPr>
+      <w:r>
+        <w:rPr>
+          <w:rFonts w:ascii="Helvetica-Bold" w:hAnsi="Helvetica-Bold" w:cs="Helvetica-Bold"/>
+          <w:b/>
+          <w:bCs/>
+          <w:sz w:val="21"/>
+          <w:szCs w:val="21"/>
+        </w:rPr>
+        <w:t>ORDER BY</w:t>
+      </w:r>
+    </w:p>
+    <w:p>
+      <w:pPr>
+        <w:autoSpaceDE w:val="0"/>
+        <w:autoSpaceDN w:val="0"/>
+        <w:adjustRightInd w:val="0"/>
+        <w:spacing w:after="0" w:line="240" w:lineRule="auto"/>
+        <w:rPr>
+          <w:rFonts w:ascii="Helvetica-Bold" w:hAnsi="Helvetica-Bold" w:cs="Helvetica-Bold"/>
+          <w:b/>
+          <w:bCs/>
+          <w:sz w:val="21"/>
+          <w:szCs w:val="21"/>
+        </w:rPr>
+      </w:pPr>
+      <w:r>
+        <w:rPr>
+          <w:rFonts w:ascii="Helvetica-Bold" w:hAnsi="Helvetica-Bold" w:cs="Helvetica-Bold"/>
+          <w:b/>
+          <w:bCs/>
+          <w:sz w:val="21"/>
+          <w:szCs w:val="21"/>
+        </w:rPr>
+        <w:t>[ASC/DESC]</w:t>
+      </w:r>
+    </w:p>
+    <w:p>
+      <w:r>
+        <w:rPr>
+          <w:rFonts w:ascii="Helvetica" w:hAnsi="Helvetica" w:cs="Helvetica"/>
+          <w:sz w:val="21"/>
+          <w:szCs w:val="21"/>
+        </w:rPr>
+        <w:t xml:space="preserve">... und sortiere nach den Spalten </w:t>
+      </w:r>
+      <w:r>
+        <w:rPr>
+          <w:rFonts w:ascii="Helvetica-Bold" w:hAnsi="Helvetica-Bold" w:cs="Helvetica-Bold"/>
+          <w:b/>
+          <w:bCs/>
+          <w:sz w:val="21"/>
+          <w:szCs w:val="21"/>
+        </w:rPr>
+        <w:t>[auf- bzw. absteigend]</w:t>
+      </w:r>
+      <w:r>
+        <w:rPr>
+          <w:rFonts w:ascii="Helvetica" w:hAnsi="Helvetica" w:cs="Helvetica"/>
+          <w:sz w:val="21"/>
+          <w:szCs w:val="21"/>
+        </w:rPr>
+        <w:t>.</w:t>
+      </w:r>
+    </w:p>
+    <w:p>
+      <w:pPr>
+        <w:pStyle w:val="KeinLeerraum"/>
+        <w:jc w:val="left"/>
+      </w:pPr>
+      <w:bookmarkStart w:id="0" w:name="_GoBack"/>
+      <w:bookmarkEnd w:id="0"/>
+    </w:p>
     <w:sectPr>
-      <w:headerReference w:type="default" r:id="rId8"/>
-      <w:footerReference w:type="default" r:id="rId9"/>
+      <w:headerReference w:type="default" r:id="rId14"/>
+      <w:footerReference w:type="default" r:id="rId15"/>
       <w:pgSz w:w="11906" w:h="16838"/>
       <w:pgMar w:top="1417" w:right="1417" w:bottom="851" w:left="1417" w:header="708" w:footer="708" w:gutter="0"/>
       <w:cols w:space="708"/>
@@ -1561,7 +3485,7 @@
         <w:noProof/>
         <w:lang w:val="de-DE"/>
       </w:rPr>
-      <w:t>3</w:t>
+      <w:t>6</w:t>
     </w:r>
     <w:r>
       <w:fldChar w:fldCharType="end"/>
@@ -1656,6 +3580,92 @@
     </w:lvl>
   </w:abstractNum>
   <w:abstractNum w:abstractNumId="1">
+    <w:nsid w:val="02371DE6"/>
+    <w:multiLevelType w:val="hybridMultilevel"/>
+    <w:tmpl w:val="8DDA75F4"/>
+    <w:lvl w:ilvl="0" w:tplc="0C07000F">
+      <w:start w:val="1"/>
+      <w:numFmt w:val="decimal"/>
+      <w:lvlText w:val="%1."/>
+      <w:lvlJc w:val="left"/>
+      <w:pPr>
+        <w:ind w:left="720" w:hanging="360"/>
+      </w:pPr>
+    </w:lvl>
+    <w:lvl w:ilvl="1" w:tplc="0C070019" w:tentative="1">
+      <w:start w:val="1"/>
+      <w:numFmt w:val="lowerLetter"/>
+      <w:lvlText w:val="%2."/>
+      <w:lvlJc w:val="left"/>
+      <w:pPr>
+        <w:ind w:left="1440" w:hanging="360"/>
+      </w:pPr>
+    </w:lvl>
+    <w:lvl w:ilvl="2" w:tplc="0C07001B" w:tentative="1">
+      <w:start w:val="1"/>
+      <w:numFmt w:val="lowerRoman"/>
+      <w:lvlText w:val="%3."/>
+      <w:lvlJc w:val="right"/>
+      <w:pPr>
+        <w:ind w:left="2160" w:hanging="180"/>
+      </w:pPr>
+    </w:lvl>
+    <w:lvl w:ilvl="3" w:tplc="0C07000F" w:tentative="1">
+      <w:start w:val="1"/>
+      <w:numFmt w:val="decimal"/>
+      <w:lvlText w:val="%4."/>
+      <w:lvlJc w:val="left"/>
+      <w:pPr>
+        <w:ind w:left="2880" w:hanging="360"/>
+      </w:pPr>
+    </w:lvl>
+    <w:lvl w:ilvl="4" w:tplc="0C070019" w:tentative="1">
+      <w:start w:val="1"/>
+      <w:numFmt w:val="lowerLetter"/>
+      <w:lvlText w:val="%5."/>
+      <w:lvlJc w:val="left"/>
+      <w:pPr>
+        <w:ind w:left="3600" w:hanging="360"/>
+      </w:pPr>
+    </w:lvl>
+    <w:lvl w:ilvl="5" w:tplc="0C07001B" w:tentative="1">
+      <w:start w:val="1"/>
+      <w:numFmt w:val="lowerRoman"/>
+      <w:lvlText w:val="%6."/>
+      <w:lvlJc w:val="right"/>
+      <w:pPr>
+        <w:ind w:left="4320" w:hanging="180"/>
+      </w:pPr>
+    </w:lvl>
+    <w:lvl w:ilvl="6" w:tplc="0C07000F" w:tentative="1">
+      <w:start w:val="1"/>
+      <w:numFmt w:val="decimal"/>
+      <w:lvlText w:val="%7."/>
+      <w:lvlJc w:val="left"/>
+      <w:pPr>
+        <w:ind w:left="5040" w:hanging="360"/>
+      </w:pPr>
+    </w:lvl>
+    <w:lvl w:ilvl="7" w:tplc="0C070019" w:tentative="1">
+      <w:start w:val="1"/>
+      <w:numFmt w:val="lowerLetter"/>
+      <w:lvlText w:val="%8."/>
+      <w:lvlJc w:val="left"/>
+      <w:pPr>
+        <w:ind w:left="5760" w:hanging="360"/>
+      </w:pPr>
+    </w:lvl>
+    <w:lvl w:ilvl="8" w:tplc="0C07001B" w:tentative="1">
+      <w:start w:val="1"/>
+      <w:numFmt w:val="lowerRoman"/>
+      <w:lvlText w:val="%9."/>
+      <w:lvlJc w:val="right"/>
+      <w:pPr>
+        <w:ind w:left="6480" w:hanging="180"/>
+      </w:pPr>
+    </w:lvl>
+  </w:abstractNum>
+  <w:abstractNum w:abstractNumId="2">
     <w:nsid w:val="09CB714B"/>
     <w:multiLevelType w:val="hybridMultilevel"/>
     <w:tmpl w:val="2988D494"/>
@@ -1768,7 +3778,7 @@
       </w:rPr>
     </w:lvl>
   </w:abstractNum>
-  <w:abstractNum w:abstractNumId="2">
+  <w:abstractNum w:abstractNumId="3">
     <w:nsid w:val="0A712FDD"/>
     <w:multiLevelType w:val="hybridMultilevel"/>
     <w:tmpl w:val="0082EA9A"/>
@@ -1881,7 +3891,93 @@
       </w:rPr>
     </w:lvl>
   </w:abstractNum>
-  <w:abstractNum w:abstractNumId="3">
+  <w:abstractNum w:abstractNumId="4">
+    <w:nsid w:val="18552A1D"/>
+    <w:multiLevelType w:val="hybridMultilevel"/>
+    <w:tmpl w:val="98683D50"/>
+    <w:lvl w:ilvl="0" w:tplc="0C07000F">
+      <w:start w:val="1"/>
+      <w:numFmt w:val="decimal"/>
+      <w:lvlText w:val="%1."/>
+      <w:lvlJc w:val="left"/>
+      <w:pPr>
+        <w:ind w:left="720" w:hanging="360"/>
+      </w:pPr>
+    </w:lvl>
+    <w:lvl w:ilvl="1" w:tplc="0C070019">
+      <w:start w:val="1"/>
+      <w:numFmt w:val="lowerLetter"/>
+      <w:lvlText w:val="%2."/>
+      <w:lvlJc w:val="left"/>
+      <w:pPr>
+        <w:ind w:left="1440" w:hanging="360"/>
+      </w:pPr>
+    </w:lvl>
+    <w:lvl w:ilvl="2" w:tplc="0C07001B">
+      <w:start w:val="1"/>
+      <w:numFmt w:val="lowerRoman"/>
+      <w:lvlText w:val="%3."/>
+      <w:lvlJc w:val="right"/>
+      <w:pPr>
+        <w:ind w:left="2160" w:hanging="180"/>
+      </w:pPr>
+    </w:lvl>
+    <w:lvl w:ilvl="3" w:tplc="0C07000F">
+      <w:start w:val="1"/>
+      <w:numFmt w:val="decimal"/>
+      <w:lvlText w:val="%4."/>
+      <w:lvlJc w:val="left"/>
+      <w:pPr>
+        <w:ind w:left="2880" w:hanging="360"/>
+      </w:pPr>
+    </w:lvl>
+    <w:lvl w:ilvl="4" w:tplc="0C070019">
+      <w:start w:val="1"/>
+      <w:numFmt w:val="lowerLetter"/>
+      <w:lvlText w:val="%5."/>
+      <w:lvlJc w:val="left"/>
+      <w:pPr>
+        <w:ind w:left="3600" w:hanging="360"/>
+      </w:pPr>
+    </w:lvl>
+    <w:lvl w:ilvl="5" w:tplc="0C07001B">
+      <w:start w:val="1"/>
+      <w:numFmt w:val="lowerRoman"/>
+      <w:lvlText w:val="%6."/>
+      <w:lvlJc w:val="right"/>
+      <w:pPr>
+        <w:ind w:left="4320" w:hanging="180"/>
+      </w:pPr>
+    </w:lvl>
+    <w:lvl w:ilvl="6" w:tplc="0C07000F">
+      <w:start w:val="1"/>
+      <w:numFmt w:val="decimal"/>
+      <w:lvlText w:val="%7."/>
+      <w:lvlJc w:val="left"/>
+      <w:pPr>
+        <w:ind w:left="5040" w:hanging="360"/>
+      </w:pPr>
+    </w:lvl>
+    <w:lvl w:ilvl="7" w:tplc="0C070019">
+      <w:start w:val="1"/>
+      <w:numFmt w:val="lowerLetter"/>
+      <w:lvlText w:val="%8."/>
+      <w:lvlJc w:val="left"/>
+      <w:pPr>
+        <w:ind w:left="5760" w:hanging="360"/>
+      </w:pPr>
+    </w:lvl>
+    <w:lvl w:ilvl="8" w:tplc="0C07001B">
+      <w:start w:val="1"/>
+      <w:numFmt w:val="lowerRoman"/>
+      <w:lvlText w:val="%9."/>
+      <w:lvlJc w:val="right"/>
+      <w:pPr>
+        <w:ind w:left="6480" w:hanging="180"/>
+      </w:pPr>
+    </w:lvl>
+  </w:abstractNum>
+  <w:abstractNum w:abstractNumId="5">
     <w:nsid w:val="1C577CC8"/>
     <w:multiLevelType w:val="hybridMultilevel"/>
     <w:tmpl w:val="9D52FE6E"/>
@@ -1994,7 +4090,7 @@
       </w:rPr>
     </w:lvl>
   </w:abstractNum>
-  <w:abstractNum w:abstractNumId="4">
+  <w:abstractNum w:abstractNumId="6">
     <w:nsid w:val="38DA41AA"/>
     <w:multiLevelType w:val="hybridMultilevel"/>
     <w:tmpl w:val="A0AA2C1E"/>
@@ -2080,7 +4176,7 @@
       </w:pPr>
     </w:lvl>
   </w:abstractNum>
-  <w:abstractNum w:abstractNumId="5">
+  <w:abstractNum w:abstractNumId="7">
     <w:nsid w:val="4C260303"/>
     <w:multiLevelType w:val="hybridMultilevel"/>
     <w:tmpl w:val="7DFCBD8E"/>
@@ -2193,7 +4289,7 @@
       </w:rPr>
     </w:lvl>
   </w:abstractNum>
-  <w:abstractNum w:abstractNumId="6">
+  <w:abstractNum w:abstractNumId="8">
     <w:nsid w:val="65C32631"/>
     <w:multiLevelType w:val="hybridMultilevel"/>
     <w:tmpl w:val="D152C040"/>
@@ -2306,7 +4402,7 @@
       </w:rPr>
     </w:lvl>
   </w:abstractNum>
-  <w:abstractNum w:abstractNumId="7">
+  <w:abstractNum w:abstractNumId="9">
     <w:nsid w:val="730D1B88"/>
     <w:multiLevelType w:val="hybridMultilevel"/>
     <w:tmpl w:val="BCBE6AF2"/>
@@ -2419,7 +4515,7 @@
       </w:rPr>
     </w:lvl>
   </w:abstractNum>
-  <w:abstractNum w:abstractNumId="8">
+  <w:abstractNum w:abstractNumId="10">
     <w:nsid w:val="77E60C30"/>
     <w:multiLevelType w:val="hybridMultilevel"/>
     <w:tmpl w:val="8CA63D2A"/>
@@ -2532,32 +4628,127 @@
       </w:rPr>
     </w:lvl>
   </w:abstractNum>
+  <w:abstractNum w:abstractNumId="11">
+    <w:nsid w:val="7C911B39"/>
+    <w:multiLevelType w:val="hybridMultilevel"/>
+    <w:tmpl w:val="26F4E5BE"/>
+    <w:lvl w:ilvl="0" w:tplc="0C07000F">
+      <w:start w:val="1"/>
+      <w:numFmt w:val="decimal"/>
+      <w:lvlText w:val="%1."/>
+      <w:lvlJc w:val="left"/>
+      <w:pPr>
+        <w:ind w:left="1080" w:hanging="360"/>
+      </w:pPr>
+    </w:lvl>
+    <w:lvl w:ilvl="1" w:tplc="0C070019" w:tentative="1">
+      <w:start w:val="1"/>
+      <w:numFmt w:val="lowerLetter"/>
+      <w:lvlText w:val="%2."/>
+      <w:lvlJc w:val="left"/>
+      <w:pPr>
+        <w:ind w:left="1800" w:hanging="360"/>
+      </w:pPr>
+    </w:lvl>
+    <w:lvl w:ilvl="2" w:tplc="0C07001B" w:tentative="1">
+      <w:start w:val="1"/>
+      <w:numFmt w:val="lowerRoman"/>
+      <w:lvlText w:val="%3."/>
+      <w:lvlJc w:val="right"/>
+      <w:pPr>
+        <w:ind w:left="2520" w:hanging="180"/>
+      </w:pPr>
+    </w:lvl>
+    <w:lvl w:ilvl="3" w:tplc="0C07000F" w:tentative="1">
+      <w:start w:val="1"/>
+      <w:numFmt w:val="decimal"/>
+      <w:lvlText w:val="%4."/>
+      <w:lvlJc w:val="left"/>
+      <w:pPr>
+        <w:ind w:left="3240" w:hanging="360"/>
+      </w:pPr>
+    </w:lvl>
+    <w:lvl w:ilvl="4" w:tplc="0C070019" w:tentative="1">
+      <w:start w:val="1"/>
+      <w:numFmt w:val="lowerLetter"/>
+      <w:lvlText w:val="%5."/>
+      <w:lvlJc w:val="left"/>
+      <w:pPr>
+        <w:ind w:left="3960" w:hanging="360"/>
+      </w:pPr>
+    </w:lvl>
+    <w:lvl w:ilvl="5" w:tplc="0C07001B" w:tentative="1">
+      <w:start w:val="1"/>
+      <w:numFmt w:val="lowerRoman"/>
+      <w:lvlText w:val="%6."/>
+      <w:lvlJc w:val="right"/>
+      <w:pPr>
+        <w:ind w:left="4680" w:hanging="180"/>
+      </w:pPr>
+    </w:lvl>
+    <w:lvl w:ilvl="6" w:tplc="0C07000F" w:tentative="1">
+      <w:start w:val="1"/>
+      <w:numFmt w:val="decimal"/>
+      <w:lvlText w:val="%7."/>
+      <w:lvlJc w:val="left"/>
+      <w:pPr>
+        <w:ind w:left="5400" w:hanging="360"/>
+      </w:pPr>
+    </w:lvl>
+    <w:lvl w:ilvl="7" w:tplc="0C070019" w:tentative="1">
+      <w:start w:val="1"/>
+      <w:numFmt w:val="lowerLetter"/>
+      <w:lvlText w:val="%8."/>
+      <w:lvlJc w:val="left"/>
+      <w:pPr>
+        <w:ind w:left="6120" w:hanging="360"/>
+      </w:pPr>
+    </w:lvl>
+    <w:lvl w:ilvl="8" w:tplc="0C07001B" w:tentative="1">
+      <w:start w:val="1"/>
+      <w:numFmt w:val="lowerRoman"/>
+      <w:lvlText w:val="%9."/>
+      <w:lvlJc w:val="right"/>
+      <w:pPr>
+        <w:ind w:left="6840" w:hanging="180"/>
+      </w:pPr>
+    </w:lvl>
+  </w:abstractNum>
   <w:num w:numId="1">
-    <w:abstractNumId w:val="3"/>
+    <w:abstractNumId w:val="5"/>
   </w:num>
   <w:num w:numId="2">
     <w:abstractNumId w:val="0"/>
   </w:num>
   <w:num w:numId="3">
-    <w:abstractNumId w:val="5"/>
+    <w:abstractNumId w:val="7"/>
   </w:num>
   <w:num w:numId="4">
+    <w:abstractNumId w:val="6"/>
+  </w:num>
+  <w:num w:numId="5">
+    <w:abstractNumId w:val="3"/>
+  </w:num>
+  <w:num w:numId="6">
+    <w:abstractNumId w:val="8"/>
+  </w:num>
+  <w:num w:numId="7">
+    <w:abstractNumId w:val="2"/>
+  </w:num>
+  <w:num w:numId="8">
+    <w:abstractNumId w:val="10"/>
+  </w:num>
+  <w:num w:numId="9">
+    <w:abstractNumId w:val="9"/>
+  </w:num>
+  <w:num w:numId="10">
     <w:abstractNumId w:val="4"/>
   </w:num>
-  <w:num w:numId="5">
-    <w:abstractNumId w:val="2"/>
+  <w:num w:numId="11">
+    <w:abstractNumId w:val="11"/>
   </w:num>
-  <w:num w:numId="6">
-    <w:abstractNumId w:val="6"/>
-  </w:num>
-  <w:num w:numId="7">
+  <w:num w:numId="12">
     <w:abstractNumId w:val="1"/>
-  </w:num>
-  <w:num w:numId="8">
-    <w:abstractNumId w:val="8"/>
-  </w:num>
-  <w:num w:numId="9">
-    <w:abstractNumId w:val="7"/>
   </w:num>
 </w:numbering>
 </file>
@@ -2956,10 +5147,52 @@
     <w:name w:val="Normal"/>
     <w:qFormat/>
   </w:style>
+  <w:style w:type="paragraph" w:styleId="berschrift1">
+    <w:name w:val="heading 1"/>
+    <w:basedOn w:val="Standard"/>
+    <w:next w:val="Standard"/>
+    <w:link w:val="berschrift1Zchn"/>
+    <w:uiPriority w:val="9"/>
+    <w:qFormat/>
+    <w:rsid w:val="00454472"/>
+    <w:pPr>
+      <w:keepNext/>
+      <w:keepLines/>
+      <w:spacing w:before="240" w:after="0"/>
+      <w:outlineLvl w:val="0"/>
+    </w:pPr>
+    <w:rPr>
+      <w:rFonts w:asciiTheme="majorHAnsi" w:eastAsiaTheme="majorEastAsia" w:hAnsiTheme="majorHAnsi" w:cstheme="majorBidi"/>
+      <w:color w:val="2E74B5" w:themeColor="accent1" w:themeShade="BF"/>
+      <w:sz w:val="32"/>
+      <w:szCs w:val="32"/>
+    </w:rPr>
+  </w:style>
+  <w:style w:type="paragraph" w:styleId="berschrift2">
+    <w:name w:val="heading 2"/>
+    <w:basedOn w:val="Standard"/>
+    <w:next w:val="Standard"/>
+    <w:link w:val="berschrift2Zchn"/>
+    <w:uiPriority w:val="9"/>
+    <w:unhideWhenUsed/>
+    <w:qFormat/>
+    <w:rsid w:val="00454472"/>
+    <w:pPr>
+      <w:keepNext/>
+      <w:keepLines/>
+      <w:spacing w:before="40" w:after="0"/>
+      <w:outlineLvl w:val="1"/>
+    </w:pPr>
+    <w:rPr>
+      <w:rFonts w:asciiTheme="majorHAnsi" w:eastAsiaTheme="majorEastAsia" w:hAnsiTheme="majorHAnsi" w:cstheme="majorBidi"/>
+      <w:color w:val="2E74B5" w:themeColor="accent1" w:themeShade="BF"/>
+      <w:sz w:val="26"/>
+      <w:szCs w:val="26"/>
+    </w:rPr>
+  </w:style>
   <w:style w:type="character" w:default="1" w:styleId="Absatz-Standardschriftart">
     <w:name w:val="Default Paragraph Font"/>
     <w:uiPriority w:val="1"/>
-    <w:semiHidden/>
     <w:unhideWhenUsed/>
   </w:style>
   <w:style w:type="table" w:default="1" w:styleId="NormaleTabelle">
@@ -3205,6 +5438,32 @@
     <w:rsid w:val="00095800"/>
     <w:rPr>
       <w:vertAlign w:val="superscript"/>
+    </w:rPr>
+  </w:style>
+  <w:style w:type="character" w:customStyle="1" w:styleId="berschrift1Zchn">
+    <w:name w:val="Überschrift 1 Zchn"/>
+    <w:basedOn w:val="Absatz-Standardschriftart"/>
+    <w:link w:val="berschrift1"/>
+    <w:uiPriority w:val="9"/>
+    <w:rsid w:val="00454472"/>
+    <w:rPr>
+      <w:rFonts w:asciiTheme="majorHAnsi" w:eastAsiaTheme="majorEastAsia" w:hAnsiTheme="majorHAnsi" w:cstheme="majorBidi"/>
+      <w:color w:val="2E74B5" w:themeColor="accent1" w:themeShade="BF"/>
+      <w:sz w:val="32"/>
+      <w:szCs w:val="32"/>
+    </w:rPr>
+  </w:style>
+  <w:style w:type="character" w:customStyle="1" w:styleId="berschrift2Zchn">
+    <w:name w:val="Überschrift 2 Zchn"/>
+    <w:basedOn w:val="Absatz-Standardschriftart"/>
+    <w:link w:val="berschrift2"/>
+    <w:uiPriority w:val="9"/>
+    <w:rsid w:val="00454472"/>
+    <w:rPr>
+      <w:rFonts w:asciiTheme="majorHAnsi" w:eastAsiaTheme="majorEastAsia" w:hAnsiTheme="majorHAnsi" w:cstheme="majorBidi"/>
+      <w:color w:val="2E74B5" w:themeColor="accent1" w:themeShade="BF"/>
+      <w:sz w:val="26"/>
+      <w:szCs w:val="26"/>
     </w:rPr>
   </w:style>
 </w:styles>
@@ -3476,7 +5735,7 @@
 </file>
 
 <file path=customXml/itemProps1.xml><?xml version="1.0" encoding="utf-8"?>
-<ds:datastoreItem xmlns:ds="http://schemas.openxmlformats.org/officeDocument/2006/customXml" ds:itemID="{7B4066A2-13D2-4D12-B2B1-BFCDDD15C21D}">
+<ds:datastoreItem xmlns:ds="http://schemas.openxmlformats.org/officeDocument/2006/customXml" ds:itemID="{CF2AEA16-0FC8-4228-A7B9-902AA63AF889}">
   <ds:schemaRefs>
     <ds:schemaRef ds:uri="http://schemas.openxmlformats.org/officeDocument/2006/bibliography"/>
   </ds:schemaRefs>

</xml_diff>